<commit_message>
updating manuscript so people can review it!
</commit_message>
<xml_diff>
--- a/code/manuscript/manuscript.docx
+++ b/code/manuscript/manuscript.docx
@@ -561,7 +561,7 @@
         <w:t xml:space="preserve"> </w:t>
       </w:r>
       <w:r>
-        <w:t xml:space="preserve">Wilks (2006)</w:t>
+        <w:t xml:space="preserve">(Sampson, 1980; Wilks, 2006)</w:t>
       </w:r>
       <w:r>
         <w:t xml:space="preserve">. In contemporary linguistics, a prominent area of focus lies in the computational modeling of language using large-scale corpora and machine learning techniques. Early efforts focused on machine translation and text analysis</w:t>
@@ -579,7 +579,7 @@
         <w:t xml:space="preserve"> </w:t>
       </w:r>
       <w:r>
-        <w:t xml:space="preserve">Medhat, Hassan, &amp; Korashy (2014)</w:t>
+        <w:t xml:space="preserve">(Medhat et al., 2014; Wilks, 2006)</w:t>
       </w:r>
       <w:r>
         <w:t xml:space="preserve">. Further computational approaches leverage algorithms to create numerical representations of words, phrases, and sentences, known as word embeddings. Models such as Word2Vec</w:t>
@@ -588,7 +588,7 @@
         <w:t xml:space="preserve"> </w:t>
       </w:r>
       <w:r>
-        <w:t xml:space="preserve">(Mikolov, Sutskever, Chen, Corrado, &amp; Dean, 2013)</w:t>
+        <w:t xml:space="preserve">(Mikolov et al., 2013)</w:t>
       </w:r>
       <w:r>
         <w:t xml:space="preserve"> </w:t>
@@ -600,7 +600,7 @@
         <w:t xml:space="preserve"> </w:t>
       </w:r>
       <w:r>
-        <w:t xml:space="preserve">(Bojanowski, Grave, Joulin, &amp; Mikolov, 2016)</w:t>
+        <w:t xml:space="preserve">(Bojanowski et al., 2016)</w:t>
       </w:r>
       <w:r>
         <w:t xml:space="preserve"> </w:t>
@@ -620,7 +620,7 @@
         <w:t xml:space="preserve"> </w:t>
       </w:r>
       <w:r>
-        <w:t xml:space="preserve">(Bird, Klein, &amp; Loper, 2009)</w:t>
+        <w:t xml:space="preserve">(Bird et al., 2009)</w:t>
       </w:r>
       <w:r>
         <w:t xml:space="preserve"> </w:t>
@@ -641,7 +641,7 @@
         <w:t xml:space="preserve"> </w:t>
       </w:r>
       <w:r>
-        <w:t xml:space="preserve">(Clark, Ji, &amp; Smith, 2018)</w:t>
+        <w:t xml:space="preserve">(Clark et al., 2018)</w:t>
       </w:r>
       <w:r>
         <w:t xml:space="preserve"> </w:t>
@@ -671,7 +671,7 @@
         <w:t xml:space="preserve"> </w:t>
       </w:r>
       <w:r>
-        <w:t xml:space="preserve">(Garg, Schiebinger, Jurafsky, &amp; Zou, 2018)</w:t>
+        <w:t xml:space="preserve">(Garg et al., 2018)</w:t>
       </w:r>
       <w:r>
         <w:t xml:space="preserve">, and psychology</w:t>
@@ -709,13 +709,13 @@
         <w:t xml:space="preserve">(Johansson &amp; Oksefjell, 1998)</w:t>
       </w:r>
       <w:r>
-        <w:t xml:space="preserve">. A corpus typically consists of tokens—unique instances of word types—that are arranged within a principled format to facilitate linguistic studies</w:t>
-      </w:r>
-      <w:r>
-        <w:t xml:space="preserve"> </w:t>
-      </w:r>
-      <w:r>
-        <w:t xml:space="preserve">(Ogden, Richards, &amp; Malinowski, 2013)</w:t>
+        <w:t xml:space="preserve">. A corpus typically consists of tokens, unique instances of word types, that are arranged within a principled format to facilitate linguistic studies</w:t>
+      </w:r>
+      <w:r>
+        <w:t xml:space="preserve"> </w:t>
+      </w:r>
+      <w:r>
+        <w:t xml:space="preserve">(Ogden et al., 2013)</w:t>
       </w:r>
       <w:r>
         <w:t xml:space="preserve">. These collections may contain raw text, metadata, or annotated linguistic features, providing valuable insights into language usage, syntax, and semantics</w:t>
@@ -733,7 +733,7 @@
         <w:t xml:space="preserve"> </w:t>
       </w:r>
       <w:r>
-        <w:t xml:space="preserve">Gerlach &amp; Font-Clos (2020)</w:t>
+        <w:t xml:space="preserve">(Gerlach &amp; Font-Clos, 2020; Kucera et al., 1967)</w:t>
       </w:r>
       <w:r>
         <w:t xml:space="preserve">.</w:t>
@@ -750,7 +750,7 @@
         <w:t xml:space="preserve"> </w:t>
       </w:r>
       <w:r>
-        <w:t xml:space="preserve">Medelyan, Milne, Legg, &amp; Witten (2009)</w:t>
+        <w:t xml:space="preserve">(Medelyan et al., 2009; Mesgari et al., 2015)</w:t>
       </w:r>
       <w:r>
         <w:t xml:space="preserve">. Its breadth and structured format make it an invaluable resource for creating large-scale language models and analyzing lexical semantics</w:t>
@@ -759,7 +759,7 @@
         <w:t xml:space="preserve"> </w:t>
       </w:r>
       <w:r>
-        <w:t xml:space="preserve">Mandera, Keuleers, &amp; Brysbaert (2017)</w:t>
+        <w:t xml:space="preserve">(Mandera et al., 2017; Paridon &amp; Thompson, 2021)</w:t>
       </w:r>
       <w:r>
         <w:t xml:space="preserve">. Wikipedia data is refreshed regularly and distributed as compressed XML files, ensuring reproducibility and access to current knowledge repositories.</w:t>
@@ -794,7 +794,7 @@
         <w:t xml:space="preserve"> </w:t>
       </w:r>
       <w:r>
-        <w:t xml:space="preserve">Nakamura, Sudoh, Yoshino, &amp; Nakamura (n.d.)</w:t>
+        <w:t xml:space="preserve">(Nakamura et al., n.d.; Smolenska et al., 2021)</w:t>
       </w:r>
       <w:r>
         <w:t xml:space="preserve">. As a multilingual resource, OpenSubtitles has been instrumental in advancing computational models for less-studied languages and cross-linguistic analyses.</w:t>
@@ -821,7 +821,7 @@
         <w:t xml:space="preserve"> </w:t>
       </w:r>
       <w:r>
-        <w:t xml:space="preserve">Marian (2017)</w:t>
+        <w:t xml:space="preserve">(Griffiths et al., 2015; Marian, 2017)</w:t>
       </w:r>
       <w:r>
         <w:t xml:space="preserve">. These norms are critical for exploring language structure, semantic memory, and bilingual lexical storage</w:t>
@@ -830,7 +830,7 @@
         <w:t xml:space="preserve"> </w:t>
       </w:r>
       <w:r>
-        <w:t xml:space="preserve">(E. M. Buchanan, Valentine, &amp; Maxwell, 2019)</w:t>
+        <w:t xml:space="preserve">(E. M. Buchanan et al., 2019)</w:t>
       </w:r>
       <w:r>
         <w:t xml:space="preserve">. Tools like SUBTLEX-UK calculate frequency-based metrics, demonstrating, for example, that higher-frequency verb conjugations are processed faster than irregular forms</w:t>
@@ -839,7 +839,7 @@
         <w:t xml:space="preserve"> </w:t>
       </w:r>
       <w:r>
-        <w:t xml:space="preserve">Bowden, Gelfand, Sanz, &amp; Ullman (2010)</w:t>
+        <w:t xml:space="preserve">(Bowden et al., 2010; Heuven et al., 2014)</w:t>
       </w:r>
       <w:r>
         <w:t xml:space="preserve">. While frequency provides a core measure of lexical accessibility, other corpus-derived metrics capture the breadth and variability of word use. Contextual diversity, the number of distinct contexts in which a word appears, often predicts lexical processing as well as or better than frequency</w:t>
@@ -848,7 +848,7 @@
         <w:t xml:space="preserve"> </w:t>
       </w:r>
       <w:r>
-        <w:t xml:space="preserve">(Adelman, Brown, &amp; Quesada, 2006)</w:t>
+        <w:t xml:space="preserve">(Adelman et al., 2006)</w:t>
       </w:r>
       <w:r>
         <w:t xml:space="preserve">. Semantic diversity indexes the variability of a word’s usage across contexts and is linked to effects of ambiguity and polysemy</w:t>
@@ -857,7 +857,7 @@
         <w:t xml:space="preserve"> </w:t>
       </w:r>
       <w:r>
-        <w:t xml:space="preserve">(Hoffman, Lambon Ralph, &amp; Rogers, 2013)</w:t>
+        <w:t xml:space="preserve">(Hoffman et al., 2013)</w:t>
       </w:r>
       <w:r>
         <w:t xml:space="preserve">. Finally, word length remains a robust factor that interacts with frequency and neighborhood structure</w:t>
@@ -883,7 +883,7 @@
         <w:t xml:space="preserve"> </w:t>
       </w:r>
       <w:r>
-        <w:t xml:space="preserve">L. Buchanan, Westbury, &amp; Burgess (2001)</w:t>
+        <w:t xml:space="preserve">(L. Buchanan et al., 2001; Vitevitch &amp; Luce, 2016)</w:t>
       </w:r>
       <w:r>
         <w:t xml:space="preserve">. For instance, words in dense phonological neighborhoods are recognized and produced more efficiently</w:t>
@@ -892,7 +892,7 @@
         <w:t xml:space="preserve"> </w:t>
       </w:r>
       <w:r>
-        <w:t xml:space="preserve">Taler, Aaron, Steinmetz, &amp; Pisoni (2010)</w:t>
+        <w:t xml:space="preserve">(Marslen-Wilson, 1987; Taler et al., 2010)</w:t>
       </w:r>
       <w:r>
         <w:t xml:space="preserve">. Likewise, semantic neighborhood density reflects how many words in a semantic space have meanings similar to a given word. Using distributional models such as BEAGLE</w:t>
@@ -922,7 +922,7 @@
         <w:t xml:space="preserve"> </w:t>
       </w:r>
       <w:r>
-        <w:t xml:space="preserve">(M. N. Jones, Johns, &amp; Recchia, 2012)</w:t>
+        <w:t xml:space="preserve">(M. N. Jones et al., 2012)</w:t>
       </w:r>
       <w:r>
         <w:t xml:space="preserve">. Normative measurements like word frequency, lexical diversity, and sentence complexity inform linguistic richness and proficiency</w:t>
@@ -931,7 +931,7 @@
         <w:t xml:space="preserve"> </w:t>
       </w:r>
       <w:r>
-        <w:t xml:space="preserve">(Malvern, Richards, Chipere, &amp; Durán, 2004)</w:t>
+        <w:t xml:space="preserve">(Malvern et al., 2004)</w:t>
       </w:r>
       <w:r>
         <w:t xml:space="preserve">. Combined with metrics such as the Flesch-Kincaid Readability Test, these norms provide valuable insights into vocabulary development and document complexity</w:t>
@@ -976,7 +976,7 @@
         <w:t xml:space="preserve"> </w:t>
       </w:r>
       <w:r>
-        <w:t xml:space="preserve">Brysbaert &amp; Ghyselinck (2006)</w:t>
+        <w:t xml:space="preserve">(Brysbaert &amp; Ghyselinck, 2006; Kuperman et al., 2012)</w:t>
       </w:r>
       <w:r>
         <w:t xml:space="preserve">. Familiarity gauges how common a word is within an individual’s experience and often correlates with frequency of exposure, influencing long-term priming effects</w:t>
@@ -994,7 +994,7 @@
         <w:t xml:space="preserve"> </w:t>
       </w:r>
       <w:r>
-        <w:t xml:space="preserve">(Boukadi, Zouaidi, &amp; Wilson, 2016)</w:t>
+        <w:t xml:space="preserve">(Boukadi et al., 2016)</w:t>
       </w:r>
       <w:r>
         <w:t xml:space="preserve">. Concreteness reflects how closely a concept relates to a physical object, with concrete words eliciting faster responses in lexical decision tasks compared to abstract words</w:t>
@@ -1003,7 +1003,7 @@
         <w:t xml:space="preserve"> </w:t>
       </w:r>
       <w:r>
-        <w:t xml:space="preserve">Barber, Otten, Kousta, &amp; Vigliocco (2013)</w:t>
+        <w:t xml:space="preserve">(Barber et al., 2013; Schwanenflugel, 1991)</w:t>
       </w:r>
       <w:r>
         <w:t xml:space="preserve">. Emotional dimensions, such as valence (pleasantness) and arousal (emotional intensity), are integral to affective priming tasks, where response times are influenced by the congruence of priming and target word valence</w:t>
@@ -1012,7 +1012,7 @@
         <w:t xml:space="preserve"> </w:t>
       </w:r>
       <w:r>
-        <w:t xml:space="preserve">Warriner, Kuperman, &amp; Brysbaert (2013)</w:t>
+        <w:t xml:space="preserve">(Fazio et al., 1986; Warriner et al., 2013)</w:t>
       </w:r>
       <w:r>
         <w:t xml:space="preserve">.</w:t>
@@ -1029,7 +1029,7 @@
         <w:t xml:space="preserve"> </w:t>
       </w:r>
       <w:r>
-        <w:t xml:space="preserve">Tausczik &amp; Pennebaker (2010)</w:t>
+        <w:t xml:space="preserve">(Tausczik &amp; Pennebaker, 2010; Wilson, 1988)</w:t>
       </w:r>
       <w:r>
         <w:t xml:space="preserve">. These resources enable researchers to study emotional, cognitive, and social aspects of language. For example, LIWC categorizes words into linguistic and emotional categories, such as</w:t>
@@ -1098,7 +1098,7 @@
         <w:t xml:space="preserve"> </w:t>
       </w:r>
       <w:r>
-        <w:t xml:space="preserve">Sahlgren (2006)</w:t>
+        <w:t xml:space="preserve">(Sahlgren, 2006; Schütze, 1992)</w:t>
       </w:r>
       <w:r>
         <w:t xml:space="preserve">. However, these early models, often called</w:t>
@@ -1221,7 +1221,7 @@
         <w:t xml:space="preserve"> </w:t>
       </w:r>
       <w:r>
-        <w:t xml:space="preserve">(Al-Rfou, Perozzi, &amp; Skiena, n.d.)</w:t>
+        <w:t xml:space="preserve">(Al-Rfou et al., n.d.)</w:t>
       </w:r>
       <w:r>
         <w:t xml:space="preserve">. Models of combined resources were found to predict subjective norm ratings across multiple languages, such as concreteness, valence, and arousal, suggesting that complementary resources are useful for modeling linguistic data.</w:t>
@@ -1345,7 +1345,7 @@
       </w:r>
     </w:p>
     <w:bookmarkEnd w:id="26"/>
-    <w:bookmarkStart w:id="38" w:name="method"/>
+    <w:bookmarkStart w:id="36" w:name="method"/>
     <w:p>
       <w:pPr>
         <w:pStyle w:val="berschrift1"/>
@@ -1354,7 +1354,7 @@
         <w:t xml:space="preserve">Method</w:t>
       </w:r>
     </w:p>
-    <w:bookmarkStart w:id="36" w:name="technical-implementation"/>
+    <w:bookmarkStart w:id="34" w:name="technical-implementation"/>
     <w:p>
       <w:pPr>
         <w:pStyle w:val="berschrift2"/>
@@ -1459,7 +1459,7 @@
         </w:r>
       </w:hyperlink>
       <w:r>
-        <w:t xml:space="preserve">, and a working example of the pipeline can be found at XXCODE OCEAN HEREXX.</w:t>
+        <w:t xml:space="preserve">.</w:t>
       </w:r>
     </w:p>
     <w:p>
@@ -1529,7 +1529,7 @@
         <w:t xml:space="preserve">1. Flow chart representation of data processing, model creation, and prediction for this study.</w:t>
       </w:r>
     </w:p>
-    <w:bookmarkStart w:id="34" w:name="data-acquisition"/>
+    <w:bookmarkStart w:id="32" w:name="data-acquisition"/>
     <w:p>
       <w:pPr>
         <w:pStyle w:val="berschrift3"/>
@@ -1543,45 +1543,77 @@
         <w:pStyle w:val="FirstParagraph"/>
       </w:pPr>
       <w:r>
-        <w:t xml:space="preserve">This experiment used datasets in 59 languages for which evaluation data were available. The language set includes those from the van Paridon and Thompson study, along with Japanese, Thai, Mandarin, and Cantonese. A full list of languages, along with unique sentence and token counts, is provided in Appendix A. Corpora were built from Wikipedia and OpenSubtitles archives. Open Subtitles files were downloaded from the URL</w:t>
-      </w:r>
-      <w:r>
-        <w:t xml:space="preserve"> </w:t>
-      </w:r>
-      <w:hyperlink r:id="rId32">
-        <w:r>
-          <w:rPr>
-            <w:rStyle w:val="Hyperlink"/>
-          </w:rPr>
-          <w:t xml:space="preserve">http://opus.nlpl.eu/download.php?f=OpenSubtitles/v2018/raw/%7Blanguage%7D.zip</w:t>
-        </w:r>
-      </w:hyperlink>
-      <w:r>
-        <w:t xml:space="preserve">, substituting the ISO3166 country code for {language}. The OpenSubtitles archive has updated since original download, but a working example of the file download is provided on the CODE OCEAN page. The OpenSubtitles files contain XML-formatted files for each movie or episode subdivided by year. The movie/episode names are not included in the data, and the order of the sentences is randomized to avoid copyright violation. Wikipedia is organized by language, with each language’s content compiled into a single XML file containing article text and metadata. Wikipedia dump files were downloaded from</w:t>
-      </w:r>
-      <w:r>
-        <w:t xml:space="preserve"> </w:t>
-      </w:r>
-      <w:hyperlink r:id="rId33">
-        <w:r>
-          <w:rPr>
-            <w:rStyle w:val="Hyperlink"/>
-          </w:rPr>
-          <w:t xml:space="preserve">http://dumps.wikimedia.your.org/%7Blanguage%7Dwiki/latest/%7Blanguage%7Dwiki-latest-pages-meta-current.xml.bz2</w:t>
-        </w:r>
-      </w:hyperlink>
-      <w:r>
-        <w:t xml:space="preserve">, where {language} is the ISO 3166 code (e.g., en for English, de for German). The download dates for each archive are listed in Appendix A.</w:t>
-      </w:r>
-    </w:p>
+        <w:t xml:space="preserve">This experiment used datasets in 59 languages for which evaluation data were available. The language set includes those from the van Paridon and Thompson study, along with Japanese, Thai, Mandarin, and Cantonese. Corpora were built from Wikipedia and OpenSubtitles archives (and the current links to download these resources are included in our reproducible code). The OpenSubtitles files contain XML-formatted files for each movie or episode subdivided by year. The movie/episode names are not included in the data, and the order of the sentences is randomized to avoid copyright violation. Wikipedia is organized by language, with each language’s content compiled into a single XML file containing article text and metadata.</w:t>
+      </w:r>
+    </w:p>
+    <w:bookmarkEnd w:id="32"/>
+    <w:bookmarkStart w:id="33" w:name="data-processing"/>
+    <w:p>
+      <w:pPr>
+        <w:pStyle w:val="berschrift3"/>
+      </w:pPr>
+      <w:r>
+        <w:t xml:space="preserve">Data Processing.</w:t>
+      </w:r>
+    </w:p>
+    <w:p>
+      <w:pPr>
+        <w:pStyle w:val="FirstParagraph"/>
+      </w:pPr>
+      <w:r>
+        <w:t xml:space="preserve">The downloaded data included markup in eXtensible Markup Language (XML), which was removed prior to corpus creation. Markup tokens do not reflect natural language content and can distort frequency counts</w:t>
+      </w:r>
+      <w:r>
+        <w:t xml:space="preserve"> </w:t>
+      </w:r>
+      <w:r>
+        <w:t xml:space="preserve">(Bird et al., 2009)</w:t>
+      </w:r>
+      <w:r>
+        <w:t xml:space="preserve">. We used regular expressions to strip out markup elements such as tags, punctuation (parentheses, hyphens, apostrophes, slashes, etc.), links, and extraneous whitespace. For Wikipedia data specifically, additional elements like category labels, references, tables, and image tags were also removed. All text was lowercased to normalize the data.</w:t>
+      </w:r>
+    </w:p>
+    <w:p>
+      <w:pPr>
+        <w:pStyle w:val="Textkrper"/>
+      </w:pPr>
+      <w:r>
+        <w:t xml:space="preserve">van Paridon and Thompson</w:t>
+      </w:r>
+      <w:r>
+        <w:t xml:space="preserve"> </w:t>
+      </w:r>
+      <w:r>
+        <w:t xml:space="preserve">(2021)</w:t>
+      </w:r>
+      <w:r>
+        <w:t xml:space="preserve"> </w:t>
+      </w:r>
+      <w:r>
+        <w:t xml:space="preserve">applied sentence-level deduplication within each subtitle and Wikipedia document to reduce the influence of commonly repeated phrases. In contrast, we chose to retain these frequent phrases—such as</w:t>
+      </w:r>
+      <w:r>
+        <w:t xml:space="preserve"> </w:t>
+      </w:r>
+      <w:r>
+        <w:t xml:space="preserve">“Thank you”</w:t>
+      </w:r>
+      <w:r>
+        <w:t xml:space="preserve"> </w:t>
+      </w:r>
+      <w:r>
+        <w:t xml:space="preserve">because of their prevalence in spoken language, which we consider relevant to our analysis. We did apply document-level deduplication to avoid including exact duplicates, though given the curated nature of our data sources, the likelihood of such duplication was low. One corpus file was produced per language, with each file containing one sentence per line.</w:t>
+      </w:r>
+    </w:p>
+    <w:bookmarkEnd w:id="33"/>
     <w:bookmarkEnd w:id="34"/>
-    <w:bookmarkStart w:id="35" w:name="data-processing"/>
-    <w:p>
-      <w:pPr>
-        <w:pStyle w:val="berschrift3"/>
-      </w:pPr>
-      <w:r>
-        <w:t xml:space="preserve">Data Processing.</w:t>
+    <w:bookmarkStart w:id="35" w:name="data-analysis"/>
+    <w:p>
+      <w:pPr>
+        <w:pStyle w:val="berschrift2"/>
+      </w:pPr>
+      <w:r>
+        <w:t xml:space="preserve">Data Analysis</w:t>
       </w:r>
     </w:p>
     <w:p>
@@ -1589,16 +1621,34 @@
         <w:pStyle w:val="FirstParagraph"/>
       </w:pPr>
       <w:r>
-        <w:t xml:space="preserve">The downloaded data included markup in eXtensible Markup Language (XML), which was removed prior to corpus creation. Markup tokens do not reflect natural language content and can distort frequency counts</w:t>
-      </w:r>
-      <w:r>
-        <w:t xml:space="preserve"> </w:t>
-      </w:r>
-      <w:r>
-        <w:t xml:space="preserve">(Bird et al., 2009)</w:t>
-      </w:r>
-      <w:r>
-        <w:t xml:space="preserve">. We used regular expressions to strip out markup elements such as tags, punctuation (parentheses, hyphens, apostrophes, slashes, etc.), links, and extraneous whitespace. For Wikipedia data specifically, additional elements like category labels, references, tables, and image tags were also removed. All text was lowercased to normalize the data.</w:t>
+        <w:t xml:space="preserve">The word embeddings generated during model training were evaluated based on their ability to predict psycholinguistic variables relevant to our research questions. For the direct replication (Research Question 1), we used the same norm datasets employed by</w:t>
+      </w:r>
+      <w:r>
+        <w:t xml:space="preserve"> </w:t>
+      </w:r>
+      <w:r>
+        <w:t xml:space="preserve">Paridon and Thompson (2021)</w:t>
+      </w:r>
+      <w:r>
+        <w:t xml:space="preserve">. To enable evaluation across all languages, we also included word frequency prediction for Research Question 2</w:t>
+      </w:r>
+      <w:r>
+        <w:t xml:space="preserve"> </w:t>
+      </w:r>
+      <w:r>
+        <w:t xml:space="preserve">(see Brysbaert &amp; New, 2009)</w:t>
+      </w:r>
+      <w:r>
+        <w:t xml:space="preserve">. Finally, we extended the analysis to additional normed datasets not used in the original study. These included a representative set of subjective norms: age of acquisition, valence, arousal, concreteness, and familiarity, selected for their widespread use in psycholinguistic research</w:t>
+      </w:r>
+      <w:r>
+        <w:t xml:space="preserve"> </w:t>
+      </w:r>
+      <w:r>
+        <w:t xml:space="preserve">(Alario &amp; Ferrand, 1999)</w:t>
+      </w:r>
+      <w:r>
+        <w:t xml:space="preserve">.</w:t>
       </w:r>
     </w:p>
     <w:p>
@@ -1606,84 +1656,6 @@
         <w:pStyle w:val="Textkrper"/>
       </w:pPr>
       <w:r>
-        <w:t xml:space="preserve">van Paridon and Thompson</w:t>
-      </w:r>
-      <w:r>
-        <w:t xml:space="preserve"> </w:t>
-      </w:r>
-      <w:r>
-        <w:t xml:space="preserve">(2021)</w:t>
-      </w:r>
-      <w:r>
-        <w:t xml:space="preserve"> </w:t>
-      </w:r>
-      <w:r>
-        <w:t xml:space="preserve">applied sentence-level deduplication within each subtitle and Wikipedia document to reduce the influence of commonly repeated phrases. In contrast, we chose to retain these frequent phrases—such as</w:t>
-      </w:r>
-      <w:r>
-        <w:t xml:space="preserve"> </w:t>
-      </w:r>
-      <w:r>
-        <w:t xml:space="preserve">“Thank you”</w:t>
-      </w:r>
-      <w:r>
-        <w:t xml:space="preserve"> </w:t>
-      </w:r>
-      <w:r>
-        <w:t xml:space="preserve">because of their prevalence in spoken language, which we consider relevant to our analysis. We did apply document-level deduplication to avoid including exact duplicates, though given the curated nature of our data sources, the likelihood of such duplication was low. One corpus file was produced per language, with each file containing one sentence per line.</w:t>
-      </w:r>
-    </w:p>
-    <w:bookmarkEnd w:id="35"/>
-    <w:bookmarkEnd w:id="36"/>
-    <w:bookmarkStart w:id="37" w:name="data-analysis"/>
-    <w:p>
-      <w:pPr>
-        <w:pStyle w:val="berschrift2"/>
-      </w:pPr>
-      <w:r>
-        <w:t xml:space="preserve">Data Analysis</w:t>
-      </w:r>
-    </w:p>
-    <w:p>
-      <w:pPr>
-        <w:pStyle w:val="FirstParagraph"/>
-      </w:pPr>
-      <w:r>
-        <w:t xml:space="preserve">The word embeddings generated during model training were evaluated based on their ability to predict psycholinguistic variables relevant to our research questions. For the direct replication (Research Question 1), we used the same norm datasets employed by</w:t>
-      </w:r>
-      <w:r>
-        <w:t xml:space="preserve"> </w:t>
-      </w:r>
-      <w:r>
-        <w:t xml:space="preserve">Paridon and Thompson (2021)</w:t>
-      </w:r>
-      <w:r>
-        <w:t xml:space="preserve">. To enable evaluation across all languages, we also included word frequency prediction for Research Question 2</w:t>
-      </w:r>
-      <w:r>
-        <w:t xml:space="preserve"> </w:t>
-      </w:r>
-      <w:r>
-        <w:t xml:space="preserve">(see Brysbaert &amp; New, 2009)</w:t>
-      </w:r>
-      <w:r>
-        <w:t xml:space="preserve">. Finally, we extended the analysis to additional normed datasets not used in the original study. These included a representative set of subjective norms: age of acquisition, valence, arousal, concreteness, and familiarity, selected for their widespread use in psycholinguistic research</w:t>
-      </w:r>
-      <w:r>
-        <w:t xml:space="preserve"> </w:t>
-      </w:r>
-      <w:r>
-        <w:t xml:space="preserve">(Alario &amp; Ferrand, 1999)</w:t>
-      </w:r>
-      <w:r>
-        <w:t xml:space="preserve">.</w:t>
-      </w:r>
-    </w:p>
-    <w:p>
-      <w:pPr>
-        <w:pStyle w:val="Textkrper"/>
-      </w:pPr>
-      <w:r>
         <w:t xml:space="preserve">We used 10-fold ridge regression (</w:t>
       </w:r>
       <w:r>
@@ -1712,7 +1684,7 @@
         <w:t xml:space="preserve"> </w:t>
       </w:r>
       <w:r>
-        <w:t xml:space="preserve">(Yeh, Yeh, &amp; Shen, 2020)</w:t>
+        <w:t xml:space="preserve">(Yeh et al., 2020)</w:t>
       </w:r>
       <w:r>
         <w:t xml:space="preserve">. This approach follows the evaluation procedure used in the original subs2vec study. The ridge regression alpha parameter, which controls the regularization strength, was set to the default value of 1 to balance bias and variance, consistent with prior work.</w:t>
@@ -1807,9 +1779,9 @@
         <w:t xml:space="preserve">to help researchers explore and select optimal models for specific languages and variables of interest.</w:t>
       </w:r>
     </w:p>
-    <w:bookmarkEnd w:id="37"/>
-    <w:bookmarkEnd w:id="38"/>
-    <w:bookmarkStart w:id="58" w:name="results"/>
+    <w:bookmarkEnd w:id="35"/>
+    <w:bookmarkEnd w:id="36"/>
+    <w:bookmarkStart w:id="56" w:name="results"/>
     <w:p>
       <w:pPr>
         <w:pStyle w:val="berschrift1"/>
@@ -1818,7 +1790,7 @@
         <w:t xml:space="preserve">Results</w:t>
       </w:r>
     </w:p>
-    <w:bookmarkStart w:id="43" w:name="research-question-1"/>
+    <w:bookmarkStart w:id="41" w:name="research-question-1"/>
     <w:p>
       <w:pPr>
         <w:pStyle w:val="berschrift2"/>
@@ -1868,18 +1840,18 @@
           <wp:inline>
             <wp:extent cx="5969000" cy="4775200"/>
             <wp:effectExtent b="0" l="0" r="0" t="0"/>
-            <wp:docPr descr="Figure 2: Heatmaps showing the number of languages achieving their best performance for each combination of embedding dimension (x-axis) and context window size (y-axis) for the CBOW (left) and skip-gram (right) algorithms. For CBOW, optimal configurations are concentrated at lower dimensions and smaller window sizes, whereas skip-gram tends to favor higher dimensions and moderately larger windows. Numbers inside tiles indicate the count of languages for that parameter combination." title="" id="40" name="Picture"/>
+            <wp:docPr descr="Figure 2: Heatmaps showing the number of languages achieving their best performance for each combination of embedding dimension (x-axis) and context window size (y-axis) for the CBOW (left) and skip-gram (right) algorithms. For CBOW, optimal configurations are concentrated at lower dimensions and smaller window sizes, whereas skip-gram tends to favor higher dimensions and moderately larger windows. Numbers inside tiles indicate the count of languages for that parameter combination." title="" id="38" name="Picture"/>
             <a:graphic>
               <a:graphicData uri="http://schemas.openxmlformats.org/drawingml/2006/picture">
                 <pic:pic>
                   <pic:nvPicPr>
-                    <pic:cNvPr descr="manuscript_files/figure-docx/r1-fig-1.png" id="41" name="Picture"/>
+                    <pic:cNvPr descr="manuscript_files/figure-docx/r1-fig-1.png" id="39" name="Picture"/>
                     <pic:cNvPicPr>
                       <a:picLocks noChangeArrowheads="1" noChangeAspect="1"/>
                     </pic:cNvPicPr>
                   </pic:nvPicPr>
                   <pic:blipFill>
-                    <a:blip r:embed="rId39"/>
+                    <a:blip r:embed="rId37"/>
                     <a:stretch>
                       <a:fillRect/>
                     </a:stretch>
@@ -1910,8 +1882,8 @@
       <w:pPr>
         <w:pStyle w:val="ImageCaption"/>
       </w:pPr>
-      <w:bookmarkStart w:id="42" w:name="fig:r1-fig"/>
-      <w:bookmarkEnd w:id="42"/>
+      <w:bookmarkStart w:id="40" w:name="fig:r1-fig"/>
+      <w:bookmarkEnd w:id="40"/>
       <w:r>
         <w:rPr>
           <w:i/>
@@ -1926,8 +1898,8 @@
         <w:t xml:space="preserve">2. Heatmaps showing the number of languages achieving their best performance for each combination of embedding dimension (x-axis) and context window size (y-axis) for the CBOW (left) and skip-gram (right) algorithms. For CBOW, optimal configurations are concentrated at lower dimensions and smaller window sizes, whereas skip-gram tends to favor higher dimensions and moderately larger windows. Numbers inside tiles indicate the count of languages for that parameter combination.</w:t>
       </w:r>
     </w:p>
-    <w:bookmarkEnd w:id="43"/>
-    <w:bookmarkStart w:id="52" w:name="research-question-2"/>
+    <w:bookmarkEnd w:id="41"/>
+    <w:bookmarkStart w:id="50" w:name="research-question-2"/>
     <w:p>
       <w:pPr>
         <w:pStyle w:val="berschrift2"/>
@@ -2046,18 +2018,18 @@
           <wp:inline>
             <wp:extent cx="5969000" cy="4775200"/>
             <wp:effectExtent b="0" l="0" r="0" t="0"/>
-            <wp:docPr descr="Figure 3: Heatmaps showing the number of languages for which each combination of embedding dimension (x-axis) and context window size (y-axis) yielded the best predictive performance for subtitle-based word frequency norms. Numbers within tiles indicate the count of languages achieving the top 3 highest prediction for that parameter combination." title="" id="45" name="Picture"/>
+            <wp:docPr descr="Figure 3: Heatmaps showing the number of languages for which each combination of embedding dimension (x-axis) and context window size (y-axis) yielded the best predictive performance for subtitle-based word frequency norms. Numbers within tiles indicate the count of languages achieving the top 3 highest prediction for that parameter combination." title="" id="43" name="Picture"/>
             <a:graphic>
               <a:graphicData uri="http://schemas.openxmlformats.org/drawingml/2006/picture">
                 <pic:pic>
                   <pic:nvPicPr>
-                    <pic:cNvPr descr="manuscript_files/figure-docx/r2-fig1-1.png" id="46" name="Picture"/>
+                    <pic:cNvPr descr="manuscript_files/figure-docx/r2-fig1-1.png" id="44" name="Picture"/>
                     <pic:cNvPicPr>
                       <a:picLocks noChangeArrowheads="1" noChangeAspect="1"/>
                     </pic:cNvPicPr>
                   </pic:nvPicPr>
                   <pic:blipFill>
-                    <a:blip r:embed="rId44"/>
+                    <a:blip r:embed="rId42"/>
                     <a:stretch>
                       <a:fillRect/>
                     </a:stretch>
@@ -2088,8 +2060,8 @@
       <w:pPr>
         <w:pStyle w:val="ImageCaption"/>
       </w:pPr>
-      <w:bookmarkStart w:id="47" w:name="fig:r2-fig1"/>
-      <w:bookmarkEnd w:id="47"/>
+      <w:bookmarkStart w:id="45" w:name="fig:r2-fig1"/>
+      <w:bookmarkEnd w:id="45"/>
       <w:r>
         <w:rPr>
           <w:i/>
@@ -2113,18 +2085,18 @@
           <wp:inline>
             <wp:extent cx="5969000" cy="4775200"/>
             <wp:effectExtent b="0" l="0" r="0" t="0"/>
-            <wp:docPr descr="Figure 4: Heatmaps showing the number of languages for which each combination of embedding dimension (x-axis) and context window size (y-axis) produced the top three highest adjusted R^2 when predicting Wikipedia-based word frequency norms." title="" id="49" name="Picture"/>
+            <wp:docPr descr="Figure 4: Heatmaps showing the number of languages for which each combination of embedding dimension (x-axis) and context window size (y-axis) produced the top three highest adjusted R^2 when predicting Wikipedia-based word frequency norms." title="" id="47" name="Picture"/>
             <a:graphic>
               <a:graphicData uri="http://schemas.openxmlformats.org/drawingml/2006/picture">
                 <pic:pic>
                   <pic:nvPicPr>
-                    <pic:cNvPr descr="manuscript_files/figure-docx/r2-fig2-1.png" id="50" name="Picture"/>
+                    <pic:cNvPr descr="manuscript_files/figure-docx/r2-fig2-1.png" id="48" name="Picture"/>
                     <pic:cNvPicPr>
                       <a:picLocks noChangeArrowheads="1" noChangeAspect="1"/>
                     </pic:cNvPicPr>
                   </pic:nvPicPr>
                   <pic:blipFill>
-                    <a:blip r:embed="rId48"/>
+                    <a:blip r:embed="rId46"/>
                     <a:stretch>
                       <a:fillRect/>
                     </a:stretch>
@@ -2155,8 +2127,8 @@
       <w:pPr>
         <w:pStyle w:val="ImageCaption"/>
       </w:pPr>
-      <w:bookmarkStart w:id="51" w:name="fig:r2-fig2"/>
-      <w:bookmarkEnd w:id="51"/>
+      <w:bookmarkStart w:id="49" w:name="fig:r2-fig2"/>
+      <w:bookmarkEnd w:id="49"/>
       <w:r>
         <w:rPr>
           <w:i/>
@@ -2194,8 +2166,8 @@
         <w:t xml:space="preserve">when predicting Wikipedia-based word frequency norms.</w:t>
       </w:r>
     </w:p>
-    <w:bookmarkEnd w:id="52"/>
-    <w:bookmarkStart w:id="57" w:name="research-question-3"/>
+    <w:bookmarkEnd w:id="50"/>
+    <w:bookmarkStart w:id="55" w:name="research-question-3"/>
     <w:p>
       <w:pPr>
         <w:pStyle w:val="berschrift2"/>
@@ -2239,18 +2211,18 @@
           <wp:inline>
             <wp:extent cx="5969000" cy="4775200"/>
             <wp:effectExtent b="0" l="0" r="0" t="0"/>
-            <wp:docPr descr="Figure 5: Heatmaps showing the number of languages for which each combination of embedding dimension (x-axis) and context window size (y-axis) produced the top three predictive values when predicting across an extended set of avaliable norms." title="" id="54" name="Picture"/>
+            <wp:docPr descr="Figure 5: Heatmaps showing the number of languages for which each combination of embedding dimension (x-axis) and context window size (y-axis) produced the top three predictive values when predicting across an extended set of avaliable norms." title="" id="52" name="Picture"/>
             <a:graphic>
               <a:graphicData uri="http://schemas.openxmlformats.org/drawingml/2006/picture">
                 <pic:pic>
                   <pic:nvPicPr>
-                    <pic:cNvPr descr="manuscript_files/figure-docx/r3-fig-1.png" id="55" name="Picture"/>
+                    <pic:cNvPr descr="manuscript_files/figure-docx/r3-fig-1.png" id="53" name="Picture"/>
                     <pic:cNvPicPr>
                       <a:picLocks noChangeArrowheads="1" noChangeAspect="1"/>
                     </pic:cNvPicPr>
                   </pic:nvPicPr>
                   <pic:blipFill>
-                    <a:blip r:embed="rId53"/>
+                    <a:blip r:embed="rId51"/>
                     <a:stretch>
                       <a:fillRect/>
                     </a:stretch>
@@ -2281,8 +2253,8 @@
       <w:pPr>
         <w:pStyle w:val="ImageCaption"/>
       </w:pPr>
-      <w:bookmarkStart w:id="56" w:name="fig:r3-fig"/>
-      <w:bookmarkEnd w:id="56"/>
+      <w:bookmarkStart w:id="54" w:name="fig:r3-fig"/>
+      <w:bookmarkEnd w:id="54"/>
       <w:r>
         <w:rPr>
           <w:i/>
@@ -2297,271 +2269,271 @@
         <w:t xml:space="preserve">5. Heatmaps showing the number of languages for which each combination of embedding dimension (x-axis) and context window size (y-axis) produced the top three predictive values when predicting across an extended set of avaliable norms.</w:t>
       </w:r>
     </w:p>
+    <w:bookmarkEnd w:id="55"/>
+    <w:bookmarkEnd w:id="56"/>
+    <w:bookmarkStart w:id="59" w:name="discussion"/>
+    <w:p>
+      <w:pPr>
+        <w:pStyle w:val="berschrift1"/>
+      </w:pPr>
+      <w:r>
+        <w:t xml:space="preserve">Discussion</w:t>
+      </w:r>
+    </w:p>
+    <w:p>
+      <w:pPr>
+        <w:pStyle w:val="FirstParagraph"/>
+      </w:pPr>
+      <w:r>
+        <w:t xml:space="preserve">This experiment demonstrates that the structure and parameterization of word embedding models significantly impact their performance, and that these effects vary across languages and tasks. While</w:t>
+      </w:r>
+      <w:r>
+        <w:t xml:space="preserve"> </w:t>
+      </w:r>
+      <w:r>
+        <w:t xml:space="preserve">Paridon and Thompson (2021)</w:t>
+      </w:r>
+      <w:r>
+        <w:t xml:space="preserve"> </w:t>
+      </w:r>
+      <w:r>
+        <w:t xml:space="preserve">showed that combining formal and informal language sources (Wikipedia and OpenSubtitles) improves predictive accuracy over models trained on Wikipedia alone, our findings go further: even with the same training data, the optimal embedding parameters, such as vector dimensionality and window size, differ markedly across languages and tasks. This finding reinforces the importance of customizing model configurations rather than relying on default or pre-trained settings.</w:t>
+      </w:r>
+    </w:p>
+    <w:p>
+      <w:pPr>
+        <w:pStyle w:val="Textkrper"/>
+      </w:pPr>
+      <w:r>
+        <w:t xml:space="preserve">Despite the rise of transformer-based models, recent studies have shown that classic word embedding approaches such as fastText remain competitive and in some cases outperform deep learning models on specific tasks</w:t>
+      </w:r>
+      <w:r>
+        <w:t xml:space="preserve"> </w:t>
+      </w:r>
+      <w:r>
+        <w:t xml:space="preserve">(Wang et al., 2020)</w:t>
+      </w:r>
+      <w:r>
+        <w:t xml:space="preserve">. These classic models are more interpretable, computationally efficient, and resource-accessible, making them ideal for researchers without access to extensive compute infrastructure. To support the broader research community, we have made available the full set of models and evaluation results from this study, along with open-source code for training and evaluating embeddings across languages and tasks. These materials will be particularly valuable for researchers working with lower-resource languages, or those conducting multilingual studies where model retraining from scratch may be impractical.</w:t>
+      </w:r>
+    </w:p>
+    <w:p>
+      <w:pPr>
+        <w:pStyle w:val="Textkrper"/>
+      </w:pPr>
+      <w:r>
+        <w:t xml:space="preserve">Across all three sets of evaluations, norm prediction replication, frequency prediction, and extended norm prediction using the Linguistic Annotated Bibliography datasets, our results consistently show wide variation in optimal parameters. These results answer our first research question: no single configuration generalizes well across languages. This result is consistent with linguistic theory. Languages differ not only in script and morphology, but also in typological features such as word order, determiners, affixation, and compounding</w:t>
+      </w:r>
+      <w:r>
+        <w:t xml:space="preserve"> </w:t>
+      </w:r>
+      <w:r>
+        <w:t xml:space="preserve">(Dryer, 2013)</w:t>
+      </w:r>
+      <w:r>
+        <w:t xml:space="preserve">. These differences shape token distributions and word co-occurrence patterns, which are central to embedding learning. Additionally, corpus size and the lexical diversity of the source text contribute to how embeddings are learned, especially in low-resource or morphologically rich languages</w:t>
+      </w:r>
+      <w:r>
+        <w:t xml:space="preserve"> </w:t>
+      </w:r>
+      <w:r>
+        <w:t xml:space="preserve">(Vania &amp; Lopez, n.d.)</w:t>
+      </w:r>
+      <w:r>
+        <w:t xml:space="preserve">.</w:t>
+      </w:r>
+    </w:p>
+    <w:p>
+      <w:pPr>
+        <w:pStyle w:val="Textkrper"/>
+      </w:pPr>
+      <w:r>
+        <w:t xml:space="preserve">Our shiny application allows researchers to review the optimal parameter settings for each language and task. Even within a single language, the best settings for predicting word frequency in formal (Wikipedia) versus informal (OpenSubtitles) data diverged. Likewise, different psycholinguistic variables, such as valence, age of acquisition, and imageability, were best predicted by models with different configurations. This finding supports the view that parameter tuning should be context-dependent, aligned with both the source of the input data and the nature of the variable to be predicted. For example, emotional valence may be more prevalent in informal speech, while age of acquisition norms may be better reflected in formal, education-linked text.</w:t>
+      </w:r>
+    </w:p>
+    <w:p>
+      <w:pPr>
+        <w:pStyle w:val="Textkrper"/>
+      </w:pPr>
+      <w:r>
+        <w:t xml:space="preserve">Given the widespread use of word embeddings across psycholinguistics, natural language processing, and cross-linguistic studies, this variability has important implications. Many studies rely on pre-trained embeddings (e.g., from fastText or BERT) assuming they are broadly applicable. Our findings suggest caution in this approach. Researchers should consider re-training or fine-tuning embeddings using representative data and tuning parameters for their specific application. More systematic evaluation across languages, tasks, and variable types is needed to better understand these dependencies.</w:t>
+      </w:r>
+    </w:p>
+    <w:bookmarkStart w:id="57" w:name="limitations"/>
+    <w:p>
+      <w:pPr>
+        <w:pStyle w:val="berschrift2"/>
+      </w:pPr>
+      <w:r>
+        <w:t xml:space="preserve">Limitations</w:t>
+      </w:r>
+    </w:p>
+    <w:p>
+      <w:pPr>
+        <w:pStyle w:val="FirstParagraph"/>
+      </w:pPr>
+      <w:r>
+        <w:t xml:space="preserve">While this study extended prior work by building and testing word embedding models for 59 languages, we were limited by the availability of validated norm datasets. Norms are difficult to obtain for many languages, especially those with fewer computational and psycholinguistic resources. Language resources are frequently published in journals like</w:t>
+      </w:r>
+      <w:r>
+        <w:t xml:space="preserve"> </w:t>
+      </w:r>
+      <w:r>
+        <w:rPr>
+          <w:i/>
+          <w:iCs/>
+        </w:rPr>
+        <w:t xml:space="preserve">Behavior Research Methods</w:t>
+      </w:r>
+      <w:r>
+        <w:t xml:space="preserve"> </w:t>
+      </w:r>
+      <w:r>
+        <w:t xml:space="preserve">and</w:t>
+      </w:r>
+      <w:r>
+        <w:t xml:space="preserve"> </w:t>
+      </w:r>
+      <w:r>
+        <w:rPr>
+          <w:i/>
+          <w:iCs/>
+        </w:rPr>
+        <w:t xml:space="preserve">Language Resources and Evaluation</w:t>
+      </w:r>
+      <w:r>
+        <w:t xml:space="preserve"> </w:t>
+      </w:r>
+      <w:r>
+        <w:t xml:space="preserve">and should continue to evolved with increased computational power. New big team science initiatives, such as the ManyLanguages collaboration</w:t>
+      </w:r>
+      <w:r>
+        <w:t xml:space="preserve"> </w:t>
+      </w:r>
+      <w:r>
+        <w:t xml:space="preserve">(</w:t>
+      </w:r>
+      <w:r>
+        <w:rPr>
+          <w:i/>
+          <w:iCs/>
+        </w:rPr>
+        <w:t xml:space="preserve">ManyLanguages</w:t>
+      </w:r>
+      <w:r>
+        <w:t xml:space="preserve">, n.d.)</w:t>
+      </w:r>
+      <w:r>
+        <w:t xml:space="preserve">, can improve the availability and diversity of languages published for research use.</w:t>
+      </w:r>
+    </w:p>
+    <w:p>
+      <w:pPr>
+        <w:pStyle w:val="Textkrper"/>
+      </w:pPr>
+      <w:r>
+        <w:t xml:space="preserve">Another key limitation is that our evaluation was task-specific. While we tested prediction of norm variables and frequency data, other important tasks (e.g., analogy solving, named entity recognition, semantic similarity judgments) may yield different optimal configurations. Thus, while our models provide strong baselines for norm-based prediction, further tuning may be required for other applications. Finally, we were unable to identify consistent patterns linking optimal parameters to geographic proximity or language families (Research Question 3). While this may reflect the complex, multidimensional nature of linguistic structure and usage, it also suggests the need for deeper investigation, potentially incorporating sociolinguistic and typological data to uncover more subtle patterns.</w:t>
+      </w:r>
+    </w:p>
     <w:bookmarkEnd w:id="57"/>
+    <w:bookmarkStart w:id="58" w:name="future-work"/>
+    <w:p>
+      <w:pPr>
+        <w:pStyle w:val="berschrift2"/>
+      </w:pPr>
+      <w:r>
+        <w:t xml:space="preserve">Future Work</w:t>
+      </w:r>
+    </w:p>
+    <w:p>
+      <w:pPr>
+        <w:pStyle w:val="FirstParagraph"/>
+      </w:pPr>
+      <w:r>
+        <w:t xml:space="preserve">One promising direction for future research is to explore variation within languages, particularly across dialects. While this study included multiple dialects of Chinese (e.g., Mandarin and Cantonese), only one variant was used for most other languages, such as English, Spanish, and Portuguese. Previous research has shown that dialectal variation can significantly affect lexical choice, syntax, and even semantic interpretation</w:t>
+      </w:r>
+      <w:r>
+        <w:t xml:space="preserve"> </w:t>
+      </w:r>
+      <w:r>
+        <w:t xml:space="preserve">(Blodgett et al., n.d.; Joshi et al., 2025)</w:t>
+      </w:r>
+      <w:r>
+        <w:t xml:space="preserve">, suggesting that word embeddings trained on different dialects may vary in both structure and performance. Future studies should investigate how embedding performance differs across dialects, particularly in languages with widespread regional variation. Additionally, expanding coverage to underrepresented languages, especially those from Africa, South Asia, and the Pacific, remains a critical goal. While initiatives like Masakhane</w:t>
+      </w:r>
+      <w:r>
+        <w:t xml:space="preserve"> </w:t>
+      </w:r>
+      <w:r>
+        <w:t xml:space="preserve">(Nekoto et al., n.d.)</w:t>
+      </w:r>
+      <w:r>
+        <w:t xml:space="preserve"> </w:t>
+      </w:r>
+      <w:r>
+        <w:t xml:space="preserve">and the AI4D project</w:t>
+      </w:r>
+      <w:r>
+        <w:t xml:space="preserve"> </w:t>
+      </w:r>
+      <w:r>
+        <w:t xml:space="preserve">(Mann &amp; Hilbert, 2020)</w:t>
+      </w:r>
+      <w:r>
+        <w:t xml:space="preserve"> </w:t>
+      </w:r>
+      <w:r>
+        <w:t xml:space="preserve">have made progress in this area, many languages still lack sufficient corpora or standardized benchmarks for evaluation. As more multilingual and open-access corpora become available, we can begin to build and test embeddings for these languages and assess whether the same variability in optimal parameters holds. Finally, understanding why certain parameter configurations work better for particular languages or tasks remains an open question. Factors such as morphological complexity</w:t>
+      </w:r>
+      <w:r>
+        <w:t xml:space="preserve"> </w:t>
+      </w:r>
+      <w:r>
+        <w:t xml:space="preserve">(Cotterell et al., n.d.)</w:t>
+      </w:r>
+      <w:r>
+        <w:t xml:space="preserve">, word frequency distributions</w:t>
+      </w:r>
+      <w:r>
+        <w:t xml:space="preserve"> </w:t>
+      </w:r>
+      <w:r>
+        <w:t xml:space="preserve">(Brysbaert et al., 2011; Brysbaert &amp; New, 2009)</w:t>
+      </w:r>
+      <w:r>
+        <w:t xml:space="preserve">, and syntactic structure</w:t>
+      </w:r>
+      <w:r>
+        <w:t xml:space="preserve"> </w:t>
+      </w:r>
+      <w:r>
+        <w:t xml:space="preserve">(Dryer, 2013)</w:t>
+      </w:r>
+      <w:r>
+        <w:t xml:space="preserve"> </w:t>
+      </w:r>
+      <w:r>
+        <w:t xml:space="preserve">likely influence embedding learning and performance. Future work that integrates computational modeling with linguistic typology could provide insights into the underlying mechanics of embedding optimization, helping to develop more universal or adaptive modeling strategies.</w:t>
+      </w:r>
+    </w:p>
+    <w:p>
+      <w:r>
+        <w:br w:type="page"/>
+      </w:r>
+    </w:p>
     <w:bookmarkEnd w:id="58"/>
-    <w:bookmarkStart w:id="61" w:name="discussion"/>
+    <w:bookmarkEnd w:id="59"/>
+    <w:bookmarkStart w:id="195" w:name="references"/>
     <w:p>
       <w:pPr>
         <w:pStyle w:val="berschrift1"/>
       </w:pPr>
       <w:r>
-        <w:t xml:space="preserve">Discussion</w:t>
-      </w:r>
-    </w:p>
-    <w:p>
-      <w:pPr>
-        <w:pStyle w:val="FirstParagraph"/>
-      </w:pPr>
-      <w:r>
-        <w:t xml:space="preserve">This experiment demonstrates that the structure and parameterization of word embedding models significantly impact their performance, and that these effects vary across languages and tasks. While</w:t>
-      </w:r>
-      <w:r>
-        <w:t xml:space="preserve"> </w:t>
-      </w:r>
-      <w:r>
-        <w:t xml:space="preserve">Paridon and Thompson (2021)</w:t>
-      </w:r>
-      <w:r>
-        <w:t xml:space="preserve"> </w:t>
-      </w:r>
-      <w:r>
-        <w:t xml:space="preserve">showed that combining formal and informal language sources (Wikipedia and OpenSubtitles) improves predictive accuracy over models trained on Wikipedia alone, our findings go further: even with the same training data, the optimal embedding parameters, such as vector dimensionality and window size, differ markedly across languages and tasks. This finding reinforces the importance of customizing model configurations rather than relying on default or pre-trained settings.</w:t>
-      </w:r>
-    </w:p>
-    <w:p>
-      <w:pPr>
-        <w:pStyle w:val="Textkrper"/>
-      </w:pPr>
-      <w:r>
-        <w:t xml:space="preserve">Despite the rise of transformer-based models, recent studies have shown that classic word embedding approaches such as fastText remain competitive and in some cases outperform deep learning models on specific tasks</w:t>
-      </w:r>
-      <w:r>
-        <w:t xml:space="preserve"> </w:t>
-      </w:r>
-      <w:r>
-        <w:t xml:space="preserve">(Wang, Nulty, &amp; Lillis, 2020)</w:t>
-      </w:r>
-      <w:r>
-        <w:t xml:space="preserve">. These classic models are more interpretable, computationally efficient, and resource-accessible, making them ideal for researchers without access to extensive compute infrastructure. To support the broader research community, we have made available the full set of models and evaluation results from this study, along with open-source code for training and evaluating embeddings across languages and tasks. These materials will be particularly valuable for researchers working with lower-resource languages, or those conducting multilingual studies where model retraining from scratch may be impractical.</w:t>
-      </w:r>
-    </w:p>
-    <w:p>
-      <w:pPr>
-        <w:pStyle w:val="Textkrper"/>
-      </w:pPr>
-      <w:r>
-        <w:t xml:space="preserve">Across all three sets of evaluations, norm prediction replication, frequency prediction, and extended norm prediction using the Linguistic Annotated Bibliography datasets, our results consistently show wide variation in optimal parameters. These results answer our first research question: no single configuration generalizes well across languages. This result is consistent with linguistic theory. Languages differ not only in script and morphology, but also in typological features such as word order, determiners, affixation, and compounding</w:t>
-      </w:r>
-      <w:r>
-        <w:t xml:space="preserve"> </w:t>
-      </w:r>
-      <w:r>
-        <w:t xml:space="preserve">(Dryer, 2013)</w:t>
-      </w:r>
-      <w:r>
-        <w:t xml:space="preserve">. These differences shape token distributions and word co-occurrence patterns, which are central to embedding learning. Additionally, corpus size and the lexical diversity of the source text contribute to how embeddings are learned, especially in low-resource or morphologically rich languages</w:t>
-      </w:r>
-      <w:r>
-        <w:t xml:space="preserve"> </w:t>
-      </w:r>
-      <w:r>
-        <w:t xml:space="preserve">(Vania &amp; Lopez, n.d.)</w:t>
-      </w:r>
-      <w:r>
-        <w:t xml:space="preserve">.</w:t>
-      </w:r>
-    </w:p>
-    <w:p>
-      <w:pPr>
-        <w:pStyle w:val="Textkrper"/>
-      </w:pPr>
-      <w:r>
-        <w:t xml:space="preserve">Our shiny application allows researchers to review the optimal parameter settings for each language and task. Even within a single language, the best settings for predicting word frequency in formal (Wikipedia) versus informal (OpenSubtitles) data diverged. Likewise, different psycholinguistic variables, such as valence, age of acquisition, and imageability, were best predicted by models with different configurations. This finding supports the view that parameter tuning should be context-dependent, aligned with both the source of the input data and the nature of the variable to be predicted. For example, emotional valence may be more prevalent in informal speech, while age of acquisition norms may be better reflected in formal, education-linked text.</w:t>
-      </w:r>
-    </w:p>
-    <w:p>
-      <w:pPr>
-        <w:pStyle w:val="Textkrper"/>
-      </w:pPr>
-      <w:r>
-        <w:t xml:space="preserve">Given the widespread use of word embeddings across psycholinguistics, natural language processing, and cross-linguistic studies, this variability has important implications. Many studies rely on pre-trained embeddings (e.g., from fastText or BERT) assuming they are broadly applicable. Our findings suggest caution in this approach. Researchers should consider re-training or fine-tuning embeddings using representative data and tuning parameters for their specific application. More systematic evaluation across languages, tasks, and variable types is needed to better understand these dependencies.</w:t>
-      </w:r>
-    </w:p>
-    <w:bookmarkStart w:id="59" w:name="limitations"/>
-    <w:p>
-      <w:pPr>
-        <w:pStyle w:val="berschrift2"/>
-      </w:pPr>
-      <w:r>
-        <w:t xml:space="preserve">Limitations</w:t>
-      </w:r>
-    </w:p>
-    <w:p>
-      <w:pPr>
-        <w:pStyle w:val="FirstParagraph"/>
-      </w:pPr>
-      <w:r>
-        <w:t xml:space="preserve">While this study extended prior work by building and testing word embedding models for 59 languages, we were limited by the availability of validated norm datasets. Norms are difficult to obtain for many languages, especially those with fewer computational and psycholinguistic resources. Language resources are frequently published in journals like</w:t>
-      </w:r>
-      <w:r>
-        <w:t xml:space="preserve"> </w:t>
-      </w:r>
-      <w:r>
-        <w:rPr>
-          <w:i/>
-          <w:iCs/>
-        </w:rPr>
-        <w:t xml:space="preserve">Behavior Research Methods</w:t>
-      </w:r>
-      <w:r>
-        <w:t xml:space="preserve"> </w:t>
-      </w:r>
-      <w:r>
-        <w:t xml:space="preserve">and</w:t>
-      </w:r>
-      <w:r>
-        <w:t xml:space="preserve"> </w:t>
-      </w:r>
-      <w:r>
-        <w:rPr>
-          <w:i/>
-          <w:iCs/>
-        </w:rPr>
-        <w:t xml:space="preserve">Language Resources and Evaluation</w:t>
-      </w:r>
-      <w:r>
-        <w:t xml:space="preserve"> </w:t>
-      </w:r>
-      <w:r>
-        <w:t xml:space="preserve">and should continue to evolved with increased computational power. New big team science initiatives, such as the ManyLanguages collaboration</w:t>
-      </w:r>
-      <w:r>
-        <w:t xml:space="preserve"> </w:t>
-      </w:r>
-      <w:r>
-        <w:t xml:space="preserve">(</w:t>
-      </w:r>
-      <w:r>
-        <w:rPr>
-          <w:i/>
-          <w:iCs/>
-        </w:rPr>
-        <w:t xml:space="preserve">ManyLanguages</w:t>
-      </w:r>
-      <w:r>
-        <w:t xml:space="preserve">, n.d.)</w:t>
-      </w:r>
-      <w:r>
-        <w:t xml:space="preserve">, can improve the availability and diversity of languages published for research use.</w:t>
-      </w:r>
-    </w:p>
-    <w:p>
-      <w:pPr>
-        <w:pStyle w:val="Textkrper"/>
-      </w:pPr>
-      <w:r>
-        <w:t xml:space="preserve">Another key limitation is that our evaluation was task-specific. While we tested prediction of norm variables and frequency data, other important tasks (e.g., analogy solving, named entity recognition, semantic similarity judgments) may yield different optimal configurations. Thus, while our models provide strong baselines for norm-based prediction, further tuning may be required for other applications. Finally, we were unable to identify consistent patterns linking optimal parameters to geographic proximity or language families (Research Question 3). While this may reflect the complex, multidimensional nature of linguistic structure and usage, it also suggests the need for deeper investigation, potentially incorporating sociolinguistic and typological data to uncover more subtle patterns.</w:t>
-      </w:r>
-    </w:p>
-    <w:bookmarkEnd w:id="59"/>
-    <w:bookmarkStart w:id="60" w:name="future-work"/>
-    <w:p>
-      <w:pPr>
-        <w:pStyle w:val="berschrift2"/>
-      </w:pPr>
-      <w:r>
-        <w:t xml:space="preserve">Future Work</w:t>
-      </w:r>
-    </w:p>
-    <w:p>
-      <w:pPr>
-        <w:pStyle w:val="FirstParagraph"/>
-      </w:pPr>
-      <w:r>
-        <w:t xml:space="preserve">One promising direction for future research is to explore variation within languages, particularly across dialects. While this study included multiple dialects of Chinese (e.g., Mandarin and Cantonese), only one variant was used for most other languages, such as English, Spanish, and Portuguese. Previous research has shown that dialectal variation can significantly affect lexical choice, syntax, and even semantic interpretation</w:t>
-      </w:r>
-      <w:r>
-        <w:t xml:space="preserve"> </w:t>
-      </w:r>
-      <w:r>
-        <w:t xml:space="preserve">(Blodgett, Green, &amp; O’Connor, n.d.; Joshi et al., 2025)</w:t>
-      </w:r>
-      <w:r>
-        <w:t xml:space="preserve">, suggesting that word embeddings trained on different dialects may vary in both structure and performance. Future studies should investigate how embedding performance differs across dialects, particularly in languages with widespread regional variation. Additionally, expanding coverage to underrepresented languages, especially those from Africa, South Asia, and the Pacific, remains a critical goal. While initiatives like Masakhane</w:t>
-      </w:r>
-      <w:r>
-        <w:t xml:space="preserve"> </w:t>
-      </w:r>
-      <w:r>
-        <w:t xml:space="preserve">(Nekoto et al., n.d.)</w:t>
-      </w:r>
-      <w:r>
-        <w:t xml:space="preserve"> </w:t>
-      </w:r>
-      <w:r>
-        <w:t xml:space="preserve">and the AI4D project</w:t>
-      </w:r>
-      <w:r>
-        <w:t xml:space="preserve"> </w:t>
-      </w:r>
-      <w:r>
-        <w:t xml:space="preserve">(Mann &amp; Hilbert, 2020)</w:t>
-      </w:r>
-      <w:r>
-        <w:t xml:space="preserve"> </w:t>
-      </w:r>
-      <w:r>
-        <w:t xml:space="preserve">have made progress in this area, many languages still lack sufficient corpora or standardized benchmarks for evaluation. As more multilingual and open-access corpora become available, we can begin to build and test embeddings for these languages and assess whether the same variability in optimal parameters holds. Finally, understanding why certain parameter configurations work better for particular languages or tasks remains an open question. Factors such as morphological complexity</w:t>
-      </w:r>
-      <w:r>
-        <w:t xml:space="preserve"> </w:t>
-      </w:r>
-      <w:r>
-        <w:t xml:space="preserve">(Cotterell et al., n.d.)</w:t>
-      </w:r>
-      <w:r>
-        <w:t xml:space="preserve">, word frequency distributions</w:t>
-      </w:r>
-      <w:r>
-        <w:t xml:space="preserve"> </w:t>
-      </w:r>
-      <w:r>
-        <w:t xml:space="preserve">(Brysbaert et al., 2011; Brysbaert &amp; New, 2009)</w:t>
-      </w:r>
-      <w:r>
-        <w:t xml:space="preserve">, and syntactic structure</w:t>
-      </w:r>
-      <w:r>
-        <w:t xml:space="preserve"> </w:t>
-      </w:r>
-      <w:r>
-        <w:t xml:space="preserve">(Dryer, 2013)</w:t>
-      </w:r>
-      <w:r>
-        <w:t xml:space="preserve"> </w:t>
-      </w:r>
-      <w:r>
-        <w:t xml:space="preserve">likely influence embedding learning and performance. Future work that integrates computational modeling with linguistic typology could provide insights into the underlying mechanics of embedding optimization, helping to develop more universal or adaptive modeling strategies.</w:t>
-      </w:r>
-    </w:p>
-    <w:p>
-      <w:r>
-        <w:br w:type="page"/>
-      </w:r>
-    </w:p>
-    <w:bookmarkEnd w:id="60"/>
-    <w:bookmarkEnd w:id="61"/>
-    <w:bookmarkStart w:id="197" w:name="references"/>
-    <w:p>
-      <w:pPr>
-        <w:pStyle w:val="berschrift1"/>
-      </w:pPr>
-      <w:r>
         <w:t xml:space="preserve">References</w:t>
       </w:r>
     </w:p>
-    <w:bookmarkStart w:id="196" w:name="refs"/>
-    <w:bookmarkStart w:id="63" w:name="ref-adelman2006"/>
+    <w:bookmarkStart w:id="194" w:name="refs"/>
+    <w:bookmarkStart w:id="61" w:name="ref-adelman2006"/>
     <w:p>
       <w:pPr>
         <w:pStyle w:val="Literaturverzeichnis"/>
@@ -2598,7 +2570,7 @@
       <w:r>
         <w:t xml:space="preserve"> </w:t>
       </w:r>
-      <w:hyperlink r:id="rId62">
+      <w:hyperlink r:id="rId60">
         <w:r>
           <w:rPr>
             <w:rStyle w:val="Hyperlink"/>
@@ -2607,8 +2579,8 @@
         </w:r>
       </w:hyperlink>
     </w:p>
-    <w:bookmarkEnd w:id="63"/>
-    <w:bookmarkStart w:id="65" w:name="ref-alario1999"/>
+    <w:bookmarkEnd w:id="61"/>
+    <w:bookmarkStart w:id="63" w:name="ref-alario1999"/>
     <w:p>
       <w:pPr>
         <w:pStyle w:val="Literaturverzeichnis"/>
@@ -2645,7 +2617,7 @@
       <w:r>
         <w:t xml:space="preserve"> </w:t>
       </w:r>
-      <w:hyperlink r:id="rId64">
+      <w:hyperlink r:id="rId62">
         <w:r>
           <w:rPr>
             <w:rStyle w:val="Hyperlink"/>
@@ -2654,8 +2626,8 @@
         </w:r>
       </w:hyperlink>
     </w:p>
-    <w:bookmarkEnd w:id="65"/>
-    <w:bookmarkStart w:id="67" w:name="ref-al-rfou"/>
+    <w:bookmarkEnd w:id="63"/>
+    <w:bookmarkStart w:id="65" w:name="ref-al-rfou"/>
     <w:p>
       <w:pPr>
         <w:pStyle w:val="Literaturverzeichnis"/>
@@ -2679,7 +2651,7 @@
       <w:r>
         <w:t xml:space="preserve"> </w:t>
       </w:r>
-      <w:hyperlink r:id="rId66">
+      <w:hyperlink r:id="rId64">
         <w:r>
           <w:rPr>
             <w:rStyle w:val="Hyperlink"/>
@@ -2688,8 +2660,8 @@
         </w:r>
       </w:hyperlink>
     </w:p>
-    <w:bookmarkEnd w:id="67"/>
-    <w:bookmarkStart w:id="69" w:name="ref-barber2013"/>
+    <w:bookmarkEnd w:id="65"/>
+    <w:bookmarkStart w:id="67" w:name="ref-barber2013"/>
     <w:p>
       <w:pPr>
         <w:pStyle w:val="Literaturverzeichnis"/>
@@ -2726,7 +2698,7 @@
       <w:r>
         <w:t xml:space="preserve"> </w:t>
       </w:r>
-      <w:hyperlink r:id="rId68">
+      <w:hyperlink r:id="rId66">
         <w:r>
           <w:rPr>
             <w:rStyle w:val="Hyperlink"/>
@@ -2735,8 +2707,8 @@
         </w:r>
       </w:hyperlink>
     </w:p>
-    <w:bookmarkEnd w:id="69"/>
-    <w:bookmarkStart w:id="70" w:name="ref-bird2009"/>
+    <w:bookmarkEnd w:id="67"/>
+    <w:bookmarkStart w:id="68" w:name="ref-bird2009"/>
     <w:p>
       <w:pPr>
         <w:pStyle w:val="Literaturverzeichnis"/>
@@ -2773,8 +2745,8 @@
         <w:t xml:space="preserve">.</w:t>
       </w:r>
     </w:p>
-    <w:bookmarkEnd w:id="70"/>
-    <w:bookmarkStart w:id="72" w:name="ref-blodgett"/>
+    <w:bookmarkEnd w:id="68"/>
+    <w:bookmarkStart w:id="70" w:name="ref-blodgett"/>
     <w:p>
       <w:pPr>
         <w:pStyle w:val="Literaturverzeichnis"/>
@@ -2798,7 +2770,7 @@
       <w:r>
         <w:t xml:space="preserve"> </w:t>
       </w:r>
-      <w:hyperlink r:id="rId71">
+      <w:hyperlink r:id="rId69">
         <w:r>
           <w:rPr>
             <w:rStyle w:val="Hyperlink"/>
@@ -2807,8 +2779,8 @@
         </w:r>
       </w:hyperlink>
     </w:p>
-    <w:bookmarkEnd w:id="72"/>
-    <w:bookmarkStart w:id="74" w:name="ref-handbook2013"/>
+    <w:bookmarkEnd w:id="70"/>
+    <w:bookmarkStart w:id="72" w:name="ref-handbook2013"/>
     <w:p>
       <w:pPr>
         <w:pStyle w:val="Literaturverzeichnis"/>
@@ -2835,7 +2807,7 @@
       <w:r>
         <w:t xml:space="preserve"> </w:t>
       </w:r>
-      <w:hyperlink r:id="rId73">
+      <w:hyperlink r:id="rId71">
         <w:r>
           <w:rPr>
             <w:rStyle w:val="Hyperlink"/>
@@ -2844,8 +2816,8 @@
         </w:r>
       </w:hyperlink>
     </w:p>
-    <w:bookmarkEnd w:id="74"/>
-    <w:bookmarkStart w:id="75" w:name="ref-bojanowski2016"/>
+    <w:bookmarkEnd w:id="72"/>
+    <w:bookmarkStart w:id="73" w:name="ref-bojanowski2016"/>
     <w:p>
       <w:pPr>
         <w:pStyle w:val="Literaturverzeichnis"/>
@@ -2867,8 +2839,8 @@
         <w:t xml:space="preserve">.</w:t>
       </w:r>
     </w:p>
-    <w:bookmarkEnd w:id="75"/>
-    <w:bookmarkStart w:id="77" w:name="ref-boukadi2016"/>
+    <w:bookmarkEnd w:id="73"/>
+    <w:bookmarkStart w:id="75" w:name="ref-boukadi2016"/>
     <w:p>
       <w:pPr>
         <w:pStyle w:val="Literaturverzeichnis"/>
@@ -2905,7 +2877,7 @@
       <w:r>
         <w:t xml:space="preserve"> </w:t>
       </w:r>
-      <w:hyperlink r:id="rId76">
+      <w:hyperlink r:id="rId74">
         <w:r>
           <w:rPr>
             <w:rStyle w:val="Hyperlink"/>
@@ -2914,8 +2886,8 @@
         </w:r>
       </w:hyperlink>
     </w:p>
-    <w:bookmarkEnd w:id="77"/>
-    <w:bookmarkStart w:id="79" w:name="ref-bowden2010"/>
+    <w:bookmarkEnd w:id="75"/>
+    <w:bookmarkStart w:id="77" w:name="ref-bowden2010"/>
     <w:p>
       <w:pPr>
         <w:pStyle w:val="Literaturverzeichnis"/>
@@ -2952,7 +2924,7 @@
       <w:r>
         <w:t xml:space="preserve"> </w:t>
       </w:r>
-      <w:hyperlink r:id="rId78">
+      <w:hyperlink r:id="rId76">
         <w:r>
           <w:rPr>
             <w:rStyle w:val="Hyperlink"/>
@@ -2961,8 +2933,8 @@
         </w:r>
       </w:hyperlink>
     </w:p>
-    <w:bookmarkEnd w:id="79"/>
-    <w:bookmarkStart w:id="81" w:name="ref-brysbaert2011"/>
+    <w:bookmarkEnd w:id="77"/>
+    <w:bookmarkStart w:id="79" w:name="ref-brysbaert2011"/>
     <w:p>
       <w:pPr>
         <w:pStyle w:val="Literaturverzeichnis"/>
@@ -2999,7 +2971,7 @@
       <w:r>
         <w:t xml:space="preserve"> </w:t>
       </w:r>
-      <w:hyperlink r:id="rId80">
+      <w:hyperlink r:id="rId78">
         <w:r>
           <w:rPr>
             <w:rStyle w:val="Hyperlink"/>
@@ -3008,8 +2980,8 @@
         </w:r>
       </w:hyperlink>
     </w:p>
-    <w:bookmarkEnd w:id="81"/>
-    <w:bookmarkStart w:id="83" w:name="ref-brysbaert2006"/>
+    <w:bookmarkEnd w:id="79"/>
+    <w:bookmarkStart w:id="81" w:name="ref-brysbaert2006"/>
     <w:p>
       <w:pPr>
         <w:pStyle w:val="Literaturverzeichnis"/>
@@ -3046,7 +3018,7 @@
       <w:r>
         <w:t xml:space="preserve"> </w:t>
       </w:r>
-      <w:hyperlink r:id="rId82">
+      <w:hyperlink r:id="rId80">
         <w:r>
           <w:rPr>
             <w:rStyle w:val="Hyperlink"/>
@@ -3055,8 +3027,8 @@
         </w:r>
       </w:hyperlink>
     </w:p>
-    <w:bookmarkEnd w:id="83"/>
-    <w:bookmarkStart w:id="85" w:name="ref-brysbaert2009"/>
+    <w:bookmarkEnd w:id="81"/>
+    <w:bookmarkStart w:id="83" w:name="ref-brysbaert2009"/>
     <w:p>
       <w:pPr>
         <w:pStyle w:val="Literaturverzeichnis"/>
@@ -3099,7 +3071,7 @@
       <w:r>
         <w:t xml:space="preserve"> </w:t>
       </w:r>
-      <w:hyperlink r:id="rId84">
+      <w:hyperlink r:id="rId82">
         <w:r>
           <w:rPr>
             <w:rStyle w:val="Hyperlink"/>
@@ -3108,8 +3080,8 @@
         </w:r>
       </w:hyperlink>
     </w:p>
-    <w:bookmarkEnd w:id="85"/>
-    <w:bookmarkStart w:id="87" w:name="ref-buchanan2019"/>
+    <w:bookmarkEnd w:id="83"/>
+    <w:bookmarkStart w:id="85" w:name="ref-buchanan2019"/>
     <w:p>
       <w:pPr>
         <w:pStyle w:val="Literaturverzeichnis"/>
@@ -3155,7 +3127,7 @@
       <w:r>
         <w:t xml:space="preserve"> </w:t>
       </w:r>
-      <w:hyperlink r:id="rId86">
+      <w:hyperlink r:id="rId84">
         <w:r>
           <w:rPr>
             <w:rStyle w:val="Hyperlink"/>
@@ -3164,8 +3136,8 @@
         </w:r>
       </w:hyperlink>
     </w:p>
-    <w:bookmarkEnd w:id="87"/>
-    <w:bookmarkStart w:id="89" w:name="ref-buchanan2001"/>
+    <w:bookmarkEnd w:id="85"/>
+    <w:bookmarkStart w:id="87" w:name="ref-buchanan2001"/>
     <w:p>
       <w:pPr>
         <w:pStyle w:val="Literaturverzeichnis"/>
@@ -3202,7 +3174,7 @@
       <w:r>
         <w:t xml:space="preserve"> </w:t>
       </w:r>
-      <w:hyperlink r:id="rId88">
+      <w:hyperlink r:id="rId86">
         <w:r>
           <w:rPr>
             <w:rStyle w:val="Hyperlink"/>
@@ -3211,14 +3183,14 @@
         </w:r>
       </w:hyperlink>
     </w:p>
-    <w:bookmarkEnd w:id="89"/>
-    <w:bookmarkStart w:id="91" w:name="ref-chang2021"/>
+    <w:bookmarkEnd w:id="87"/>
+    <w:bookmarkStart w:id="89" w:name="ref-chang2021"/>
     <w:p>
       <w:pPr>
         <w:pStyle w:val="Literaturverzeichnis"/>
       </w:pPr>
       <w:r>
-        <w:t xml:space="preserve">Chang, W., Cheng, J., Allaire, J. J., Sievert, C., Schloerke, B., Xie, Y., … R), R. C. T. (tar. implementation from. (2021).</w:t>
+        <w:t xml:space="preserve">Chang, W., Cheng, J., Allaire, J. J., Sievert, C., Schloerke, B., Xie, Y., Allen, J., McPherson, J., Dipert, A., Borges, B., RStudio, library), jQuery. F. (jQuery. library and jQuery. U., inst/www/shared/jquery-AUTHORS.txt), jQuery. contributors (jQuery. library;. authors listed in, inst/www/shared/jqueryui/AUTHORS.txt), jQuery. U. contributors (jQuery. U. library;. authors listed in, library), M. O. (Bootstrap., library), J. T. (Bootstrap., library), B. contributors (Bootstrap., Twitter, library), I. (Bootstrap., … R), R. C. T. (tar. implementation from. (2021).</w:t>
       </w:r>
       <w:r>
         <w:t xml:space="preserve"> </w:t>
@@ -3231,12 +3203,12 @@
         <w:t xml:space="preserve">Shiny: Web application framework for r</w:t>
       </w:r>
       <w:r>
-        <w:t xml:space="preserve">. Retrieved from</w:t>
-      </w:r>
-      <w:r>
-        <w:t xml:space="preserve"> </w:t>
-      </w:r>
-      <w:hyperlink r:id="rId90">
+        <w:t xml:space="preserve">.</w:t>
+      </w:r>
+      <w:r>
+        <w:t xml:space="preserve"> </w:t>
+      </w:r>
+      <w:hyperlink r:id="rId88">
         <w:r>
           <w:rPr>
             <w:rStyle w:val="Hyperlink"/>
@@ -3245,8 +3217,8 @@
         </w:r>
       </w:hyperlink>
     </w:p>
-    <w:bookmarkEnd w:id="91"/>
-    <w:bookmarkStart w:id="93" w:name="ref-chomsky2002"/>
+    <w:bookmarkEnd w:id="89"/>
+    <w:bookmarkStart w:id="91" w:name="ref-chomsky2002"/>
     <w:p>
       <w:pPr>
         <w:pStyle w:val="Literaturverzeichnis"/>
@@ -3270,7 +3242,7 @@
       <w:r>
         <w:t xml:space="preserve"> </w:t>
       </w:r>
-      <w:hyperlink r:id="rId92">
+      <w:hyperlink r:id="rId90">
         <w:r>
           <w:rPr>
             <w:rStyle w:val="Hyperlink"/>
@@ -3279,8 +3251,8 @@
         </w:r>
       </w:hyperlink>
     </w:p>
-    <w:bookmarkEnd w:id="93"/>
-    <w:bookmarkStart w:id="95" w:name="ref-clark2018"/>
+    <w:bookmarkEnd w:id="91"/>
+    <w:bookmarkStart w:id="93" w:name="ref-clark2018"/>
     <w:p>
       <w:pPr>
         <w:pStyle w:val="Literaturverzeichnis"/>
@@ -3299,12 +3271,12 @@
         <w:t xml:space="preserve">Proceedings of the 2018 Conference of the North American Chapter of the Association for Computational Linguistics: Human Language Technologies, Volume 1 (Long Papers)</w:t>
       </w:r>
       <w:r>
-        <w:t xml:space="preserve">. 2250–2260. New Orleans, Louisiana: Association for Computational Linguistics.</w:t>
-      </w:r>
-      <w:r>
-        <w:t xml:space="preserve"> </w:t>
-      </w:r>
-      <w:hyperlink r:id="rId94">
+        <w:t xml:space="preserve">. 2250–2260.</w:t>
+      </w:r>
+      <w:r>
+        <w:t xml:space="preserve"> </w:t>
+      </w:r>
+      <w:hyperlink r:id="rId92">
         <w:r>
           <w:rPr>
             <w:rStyle w:val="Hyperlink"/>
@@ -3313,14 +3285,14 @@
         </w:r>
       </w:hyperlink>
     </w:p>
-    <w:bookmarkEnd w:id="95"/>
-    <w:bookmarkStart w:id="97" w:name="ref-cotterell"/>
+    <w:bookmarkEnd w:id="93"/>
+    <w:bookmarkStart w:id="95" w:name="ref-cotterell"/>
     <w:p>
       <w:pPr>
         <w:pStyle w:val="Literaturverzeichnis"/>
       </w:pPr>
       <w:r>
-        <w:t xml:space="preserve">Cotterell, R., Kirov, C., Sylak-Glassman, J., Walther, G., Vylomova, E., McCarthy, A. D., … Hulden, M. (n.d.).</w:t>
+        <w:t xml:space="preserve">Cotterell, R., Kirov, C., Sylak-Glassman, J., Walther, G., Vylomova, E., McCarthy, A. D., Kann, K., Mielke, S. J., Nicolai, G., Silfverberg, M., Yarowsky, D., Eisner, J., &amp; Hulden, M. (n.d.).</w:t>
       </w:r>
       <w:r>
         <w:t xml:space="preserve"> </w:t>
@@ -3338,7 +3310,7 @@
       <w:r>
         <w:t xml:space="preserve"> </w:t>
       </w:r>
-      <w:hyperlink r:id="rId96">
+      <w:hyperlink r:id="rId94">
         <w:r>
           <w:rPr>
             <w:rStyle w:val="Hyperlink"/>
@@ -3347,8 +3319,8 @@
         </w:r>
       </w:hyperlink>
     </w:p>
-    <w:bookmarkEnd w:id="97"/>
-    <w:bookmarkStart w:id="99" w:name="ref-wals-81"/>
+    <w:bookmarkEnd w:id="95"/>
+    <w:bookmarkStart w:id="97" w:name="ref-wals-81"/>
     <w:p>
       <w:pPr>
         <w:pStyle w:val="Literaturverzeichnis"/>
@@ -3372,7 +3344,7 @@
       <w:r>
         <w:t xml:space="preserve"> </w:t>
       </w:r>
-      <w:hyperlink r:id="rId98">
+      <w:hyperlink r:id="rId96">
         <w:r>
           <w:rPr>
             <w:rStyle w:val="Hyperlink"/>
@@ -3381,8 +3353,8 @@
         </w:r>
       </w:hyperlink>
     </w:p>
-    <w:bookmarkEnd w:id="99"/>
-    <w:bookmarkStart w:id="101" w:name="ref-ethayarajh"/>
+    <w:bookmarkEnd w:id="97"/>
+    <w:bookmarkStart w:id="99" w:name="ref-ethayarajh"/>
     <w:p>
       <w:pPr>
         <w:pStyle w:val="Literaturverzeichnis"/>
@@ -3406,7 +3378,7 @@
       <w:r>
         <w:t xml:space="preserve"> </w:t>
       </w:r>
-      <w:hyperlink r:id="rId100">
+      <w:hyperlink r:id="rId98">
         <w:r>
           <w:rPr>
             <w:rStyle w:val="Hyperlink"/>
@@ -3415,8 +3387,8 @@
         </w:r>
       </w:hyperlink>
     </w:p>
-    <w:bookmarkEnd w:id="101"/>
-    <w:bookmarkStart w:id="103" w:name="ref-fazio1986"/>
+    <w:bookmarkEnd w:id="99"/>
+    <w:bookmarkStart w:id="101" w:name="ref-fazio1986"/>
     <w:p>
       <w:pPr>
         <w:pStyle w:val="Literaturverzeichnis"/>
@@ -3453,7 +3425,7 @@
       <w:r>
         <w:t xml:space="preserve"> </w:t>
       </w:r>
-      <w:hyperlink r:id="rId102">
+      <w:hyperlink r:id="rId100">
         <w:r>
           <w:rPr>
             <w:rStyle w:val="Hyperlink"/>
@@ -3462,8 +3434,8 @@
         </w:r>
       </w:hyperlink>
     </w:p>
-    <w:bookmarkEnd w:id="103"/>
-    <w:bookmarkStart w:id="105" w:name="ref-flesch1948"/>
+    <w:bookmarkEnd w:id="101"/>
+    <w:bookmarkStart w:id="103" w:name="ref-flesch1948"/>
     <w:p>
       <w:pPr>
         <w:pStyle w:val="Literaturverzeichnis"/>
@@ -3500,7 +3472,7 @@
       <w:r>
         <w:t xml:space="preserve"> </w:t>
       </w:r>
-      <w:hyperlink r:id="rId104">
+      <w:hyperlink r:id="rId102">
         <w:r>
           <w:rPr>
             <w:rStyle w:val="Hyperlink"/>
@@ -3509,8 +3481,8 @@
         </w:r>
       </w:hyperlink>
     </w:p>
-    <w:bookmarkEnd w:id="105"/>
-    <w:bookmarkStart w:id="107" w:name="ref-garg2018"/>
+    <w:bookmarkEnd w:id="103"/>
+    <w:bookmarkStart w:id="105" w:name="ref-garg2018"/>
     <w:p>
       <w:pPr>
         <w:pStyle w:val="Literaturverzeichnis"/>
@@ -3547,7 +3519,7 @@
       <w:r>
         <w:t xml:space="preserve"> </w:t>
       </w:r>
-      <w:hyperlink r:id="rId106">
+      <w:hyperlink r:id="rId104">
         <w:r>
           <w:rPr>
             <w:rStyle w:val="Hyperlink"/>
@@ -3556,8 +3528,8 @@
         </w:r>
       </w:hyperlink>
     </w:p>
-    <w:bookmarkEnd w:id="107"/>
-    <w:bookmarkStart w:id="109" w:name="ref-gerlach2020"/>
+    <w:bookmarkEnd w:id="105"/>
+    <w:bookmarkStart w:id="107" w:name="ref-gerlach2020"/>
     <w:p>
       <w:pPr>
         <w:pStyle w:val="Literaturverzeichnis"/>
@@ -3594,7 +3566,7 @@
       <w:r>
         <w:t xml:space="preserve"> </w:t>
       </w:r>
-      <w:hyperlink r:id="rId108">
+      <w:hyperlink r:id="rId106">
         <w:r>
           <w:rPr>
             <w:rStyle w:val="Hyperlink"/>
@@ -3603,8 +3575,8 @@
         </w:r>
       </w:hyperlink>
     </w:p>
-    <w:bookmarkEnd w:id="109"/>
-    <w:bookmarkStart w:id="111" w:name="ref-griffiths2015"/>
+    <w:bookmarkEnd w:id="107"/>
+    <w:bookmarkStart w:id="109" w:name="ref-griffiths2015"/>
     <w:p>
       <w:pPr>
         <w:pStyle w:val="Literaturverzeichnis"/>
@@ -3623,12 +3595,12 @@
         <w:t xml:space="preserve">From Phoneme to Morpheme: A Computational Model</w:t>
       </w:r>
       <w:r>
-        <w:t xml:space="preserve">. Universität Tübingen.</w:t>
-      </w:r>
-      <w:r>
-        <w:t xml:space="preserve"> </w:t>
-      </w:r>
-      <w:hyperlink r:id="rId110">
+        <w:t xml:space="preserve">.</w:t>
+      </w:r>
+      <w:r>
+        <w:t xml:space="preserve"> </w:t>
+      </w:r>
+      <w:hyperlink r:id="rId108">
         <w:r>
           <w:rPr>
             <w:rStyle w:val="Hyperlink"/>
@@ -3637,8 +3609,8 @@
         </w:r>
       </w:hyperlink>
     </w:p>
-    <w:bookmarkEnd w:id="111"/>
-    <w:bookmarkStart w:id="113" w:name="ref-vanheuven2014"/>
+    <w:bookmarkEnd w:id="109"/>
+    <w:bookmarkStart w:id="111" w:name="ref-vanheuven2014"/>
     <w:p>
       <w:pPr>
         <w:pStyle w:val="Literaturverzeichnis"/>
@@ -3675,7 +3647,7 @@
       <w:r>
         <w:t xml:space="preserve"> </w:t>
       </w:r>
-      <w:hyperlink r:id="rId112">
+      <w:hyperlink r:id="rId110">
         <w:r>
           <w:rPr>
             <w:rStyle w:val="Hyperlink"/>
@@ -3684,8 +3656,8 @@
         </w:r>
       </w:hyperlink>
     </w:p>
-    <w:bookmarkEnd w:id="113"/>
-    <w:bookmarkStart w:id="115" w:name="ref-hoffman2013"/>
+    <w:bookmarkEnd w:id="111"/>
+    <w:bookmarkStart w:id="113" w:name="ref-hoffman2013"/>
     <w:p>
       <w:pPr>
         <w:pStyle w:val="Literaturverzeichnis"/>
@@ -3722,7 +3694,7 @@
       <w:r>
         <w:t xml:space="preserve"> </w:t>
       </w:r>
-      <w:hyperlink r:id="rId114">
+      <w:hyperlink r:id="rId112">
         <w:r>
           <w:rPr>
             <w:rStyle w:val="Hyperlink"/>
@@ -3731,8 +3703,8 @@
         </w:r>
       </w:hyperlink>
     </w:p>
-    <w:bookmarkEnd w:id="115"/>
-    <w:bookmarkStart w:id="116" w:name="ref-johansson1998"/>
+    <w:bookmarkEnd w:id="113"/>
+    <w:bookmarkStart w:id="114" w:name="ref-johansson1998"/>
     <w:p>
       <w:pPr>
         <w:pStyle w:val="Literaturverzeichnis"/>
@@ -3754,8 +3726,8 @@
         <w:t xml:space="preserve">. Rodopi.</w:t>
       </w:r>
     </w:p>
-    <w:bookmarkEnd w:id="116"/>
-    <w:bookmarkStart w:id="118" w:name="ref-jones1994"/>
+    <w:bookmarkEnd w:id="114"/>
+    <w:bookmarkStart w:id="116" w:name="ref-jones1994"/>
     <w:p>
       <w:pPr>
         <w:pStyle w:val="Literaturverzeichnis"/>
@@ -3777,12 +3749,12 @@
         <w:t xml:space="preserve"> </w:t>
       </w:r>
       <w:r>
-        <w:t xml:space="preserve">(A. Zampolli, N. Calzolari, &amp; M. Palmer, Eds.). Dordrecht: Springer Netherlands.</w:t>
-      </w:r>
-      <w:r>
-        <w:t xml:space="preserve"> </w:t>
-      </w:r>
-      <w:hyperlink r:id="rId117">
+        <w:t xml:space="preserve">(A. Zampolli, N. Calzolari, &amp; M. Palmer, Eds.; pp. 3–16). Springer Netherlands.</w:t>
+      </w:r>
+      <w:r>
+        <w:t xml:space="preserve"> </w:t>
+      </w:r>
+      <w:hyperlink r:id="rId115">
         <w:r>
           <w:rPr>
             <w:rStyle w:val="Hyperlink"/>
@@ -3791,8 +3763,8 @@
         </w:r>
       </w:hyperlink>
     </w:p>
-    <w:bookmarkEnd w:id="118"/>
-    <w:bookmarkStart w:id="120" w:name="ref-jones2012"/>
+    <w:bookmarkEnd w:id="116"/>
+    <w:bookmarkStart w:id="118" w:name="ref-jones2012"/>
     <w:p>
       <w:pPr>
         <w:pStyle w:val="Literaturverzeichnis"/>
@@ -3829,7 +3801,7 @@
       <w:r>
         <w:t xml:space="preserve"> </w:t>
       </w:r>
-      <w:hyperlink r:id="rId119">
+      <w:hyperlink r:id="rId117">
         <w:r>
           <w:rPr>
             <w:rStyle w:val="Hyperlink"/>
@@ -3838,8 +3810,8 @@
         </w:r>
       </w:hyperlink>
     </w:p>
-    <w:bookmarkEnd w:id="120"/>
-    <w:bookmarkStart w:id="122" w:name="ref-jones2007"/>
+    <w:bookmarkEnd w:id="118"/>
+    <w:bookmarkStart w:id="120" w:name="ref-jones2007"/>
     <w:p>
       <w:pPr>
         <w:pStyle w:val="Literaturverzeichnis"/>
@@ -3876,7 +3848,7 @@
       <w:r>
         <w:t xml:space="preserve"> </w:t>
       </w:r>
-      <w:hyperlink r:id="rId121">
+      <w:hyperlink r:id="rId119">
         <w:r>
           <w:rPr>
             <w:rStyle w:val="Hyperlink"/>
@@ -3885,8 +3857,8 @@
         </w:r>
       </w:hyperlink>
     </w:p>
-    <w:bookmarkEnd w:id="122"/>
-    <w:bookmarkStart w:id="124" w:name="ref-joshi2025"/>
+    <w:bookmarkEnd w:id="120"/>
+    <w:bookmarkStart w:id="122" w:name="ref-joshi2025"/>
     <w:p>
       <w:pPr>
         <w:pStyle w:val="Literaturverzeichnis"/>
@@ -3923,7 +3895,7 @@
       <w:r>
         <w:t xml:space="preserve"> </w:t>
       </w:r>
-      <w:hyperlink r:id="rId123">
+      <w:hyperlink r:id="rId121">
         <w:r>
           <w:rPr>
             <w:rStyle w:val="Hyperlink"/>
@@ -3932,8 +3904,8 @@
         </w:r>
       </w:hyperlink>
     </w:p>
-    <w:bookmarkEnd w:id="124"/>
-    <w:bookmarkStart w:id="126" w:name="ref-kaveh-yazdy"/>
+    <w:bookmarkEnd w:id="122"/>
+    <w:bookmarkStart w:id="124" w:name="ref-kaveh-yazdy"/>
     <w:p>
       <w:pPr>
         <w:pStyle w:val="Literaturverzeichnis"/>
@@ -3957,7 +3929,7 @@
       <w:r>
         <w:t xml:space="preserve"> </w:t>
       </w:r>
-      <w:hyperlink r:id="rId125">
+      <w:hyperlink r:id="rId123">
         <w:r>
           <w:rPr>
             <w:rStyle w:val="Hyperlink"/>
@@ -3966,14 +3938,14 @@
         </w:r>
       </w:hyperlink>
     </w:p>
-    <w:bookmarkEnd w:id="126"/>
-    <w:bookmarkStart w:id="128" w:name="ref-koehn2005"/>
+    <w:bookmarkEnd w:id="124"/>
+    <w:bookmarkStart w:id="126" w:name="ref-koehn2005"/>
     <w:p>
       <w:pPr>
         <w:pStyle w:val="Literaturverzeichnis"/>
       </w:pPr>
       <w:r>
-        <w:t xml:space="preserve">Koehn, P. (2005, September 13).</w:t>
+        <w:t xml:space="preserve">Koehn, P. (2005).</w:t>
       </w:r>
       <w:r>
         <w:t xml:space="preserve"> </w:t>
@@ -3986,12 +3958,12 @@
         <w:t xml:space="preserve">MTSummit 2005</w:t>
       </w:r>
       <w:r>
-        <w:t xml:space="preserve">. 7986. Phuket, Thailand. Retrieved from</w:t>
-      </w:r>
-      <w:r>
-        <w:t xml:space="preserve"> </w:t>
-      </w:r>
-      <w:hyperlink r:id="rId127">
+        <w:t xml:space="preserve">. 7986.</w:t>
+      </w:r>
+      <w:r>
+        <w:t xml:space="preserve"> </w:t>
+      </w:r>
+      <w:hyperlink r:id="rId125">
         <w:r>
           <w:rPr>
             <w:rStyle w:val="Hyperlink"/>
@@ -4000,8 +3972,8 @@
         </w:r>
       </w:hyperlink>
     </w:p>
-    <w:bookmarkEnd w:id="128"/>
-    <w:bookmarkStart w:id="129" w:name="ref-kucera1967"/>
+    <w:bookmarkEnd w:id="126"/>
+    <w:bookmarkStart w:id="127" w:name="ref-kucera1967"/>
     <w:p>
       <w:pPr>
         <w:pStyle w:val="Literaturverzeichnis"/>
@@ -4023,11 +3995,11 @@
         <w:t xml:space="preserve"> </w:t>
       </w:r>
       <w:r>
-        <w:t xml:space="preserve">(First Edition). Providence, RI: Brown University Press.</w:t>
-      </w:r>
-    </w:p>
-    <w:bookmarkEnd w:id="129"/>
-    <w:bookmarkStart w:id="131" w:name="ref-kuperman2012"/>
+        <w:t xml:space="preserve">(First Edition). Brown University Press.</w:t>
+      </w:r>
+    </w:p>
+    <w:bookmarkEnd w:id="127"/>
+    <w:bookmarkStart w:id="129" w:name="ref-kuperman2012"/>
     <w:p>
       <w:pPr>
         <w:pStyle w:val="Literaturverzeichnis"/>
@@ -4064,7 +4036,7 @@
       <w:r>
         <w:t xml:space="preserve"> </w:t>
       </w:r>
-      <w:hyperlink r:id="rId130">
+      <w:hyperlink r:id="rId128">
         <w:r>
           <w:rPr>
             <w:rStyle w:val="Hyperlink"/>
@@ -4073,8 +4045,8 @@
         </w:r>
       </w:hyperlink>
     </w:p>
-    <w:bookmarkEnd w:id="131"/>
-    <w:bookmarkStart w:id="133" w:name="ref-landauer1997"/>
+    <w:bookmarkEnd w:id="129"/>
+    <w:bookmarkStart w:id="131" w:name="ref-landauer1997"/>
     <w:p>
       <w:pPr>
         <w:pStyle w:val="Literaturverzeichnis"/>
@@ -4111,7 +4083,7 @@
       <w:r>
         <w:t xml:space="preserve"> </w:t>
       </w:r>
-      <w:hyperlink r:id="rId132">
+      <w:hyperlink r:id="rId130">
         <w:r>
           <w:rPr>
             <w:rStyle w:val="Hyperlink"/>
@@ -4120,8 +4092,8 @@
         </w:r>
       </w:hyperlink>
     </w:p>
-    <w:bookmarkEnd w:id="133"/>
-    <w:bookmarkStart w:id="134" w:name="ref-lison2016"/>
+    <w:bookmarkEnd w:id="131"/>
+    <w:bookmarkStart w:id="132" w:name="ref-lison2016"/>
     <w:p>
       <w:pPr>
         <w:pStyle w:val="Literaturverzeichnis"/>
@@ -4143,8 +4115,8 @@
         <w:t xml:space="preserve">.</w:t>
       </w:r>
     </w:p>
-    <w:bookmarkEnd w:id="134"/>
-    <w:bookmarkStart w:id="136" w:name="ref-malvern2004"/>
+    <w:bookmarkEnd w:id="132"/>
+    <w:bookmarkStart w:id="134" w:name="ref-malvern2004"/>
     <w:p>
       <w:pPr>
         <w:pStyle w:val="Literaturverzeichnis"/>
@@ -4163,12 +4135,12 @@
         <w:t xml:space="preserve">Lexical Diversity and Language Development</w:t>
       </w:r>
       <w:r>
-        <w:t xml:space="preserve">. London: Palgrave Macmillan UK.</w:t>
-      </w:r>
-      <w:r>
-        <w:t xml:space="preserve"> </w:t>
-      </w:r>
-      <w:hyperlink r:id="rId135">
+        <w:t xml:space="preserve">. Palgrave Macmillan UK.</w:t>
+      </w:r>
+      <w:r>
+        <w:t xml:space="preserve"> </w:t>
+      </w:r>
+      <w:hyperlink r:id="rId133">
         <w:r>
           <w:rPr>
             <w:rStyle w:val="Hyperlink"/>
@@ -4177,8 +4149,8 @@
         </w:r>
       </w:hyperlink>
     </w:p>
-    <w:bookmarkEnd w:id="136"/>
-    <w:bookmarkStart w:id="138" w:name="ref-mandera2017"/>
+    <w:bookmarkEnd w:id="134"/>
+    <w:bookmarkStart w:id="136" w:name="ref-mandera2017"/>
     <w:p>
       <w:pPr>
         <w:pStyle w:val="Literaturverzeichnis"/>
@@ -4215,7 +4187,7 @@
       <w:r>
         <w:t xml:space="preserve"> </w:t>
       </w:r>
-      <w:hyperlink r:id="rId137">
+      <w:hyperlink r:id="rId135">
         <w:r>
           <w:rPr>
             <w:rStyle w:val="Hyperlink"/>
@@ -4224,8 +4196,8 @@
         </w:r>
       </w:hyperlink>
     </w:p>
-    <w:bookmarkEnd w:id="138"/>
-    <w:bookmarkStart w:id="140" w:name="ref-mann2020"/>
+    <w:bookmarkEnd w:id="136"/>
+    <w:bookmarkStart w:id="138" w:name="ref-mann2020"/>
     <w:p>
       <w:pPr>
         <w:pStyle w:val="Literaturverzeichnis"/>
@@ -4244,12 +4216,12 @@
         <w:t xml:space="preserve">AI4D: Artificial Intelligence for Development</w:t>
       </w:r>
       <w:r>
-        <w:t xml:space="preserve">. Retrieved from</w:t>
-      </w:r>
-      <w:r>
-        <w:t xml:space="preserve"> </w:t>
-      </w:r>
-      <w:hyperlink r:id="rId139">
+        <w:t xml:space="preserve">.</w:t>
+      </w:r>
+      <w:r>
+        <w:t xml:space="preserve"> </w:t>
+      </w:r>
+      <w:hyperlink r:id="rId137">
         <w:r>
           <w:rPr>
             <w:rStyle w:val="Hyperlink"/>
@@ -4258,8 +4230,8 @@
         </w:r>
       </w:hyperlink>
     </w:p>
-    <w:bookmarkEnd w:id="140"/>
-    <w:bookmarkStart w:id="142" w:name="ref-manylang"/>
+    <w:bookmarkEnd w:id="138"/>
+    <w:bookmarkStart w:id="140" w:name="ref-manylang"/>
     <w:p>
       <w:pPr>
         <w:pStyle w:val="Literaturverzeichnis"/>
@@ -4272,12 +4244,12 @@
         <w:t xml:space="preserve">ManyLanguages</w:t>
       </w:r>
       <w:r>
-        <w:t xml:space="preserve">. (n.d.). Retrieved from</w:t>
-      </w:r>
-      <w:r>
-        <w:t xml:space="preserve"> </w:t>
-      </w:r>
-      <w:hyperlink r:id="rId141">
+        <w:t xml:space="preserve">. (n.d.).</w:t>
+      </w:r>
+      <w:r>
+        <w:t xml:space="preserve"> </w:t>
+      </w:r>
+      <w:hyperlink r:id="rId139">
         <w:r>
           <w:rPr>
             <w:rStyle w:val="Hyperlink"/>
@@ -4286,8 +4258,8 @@
         </w:r>
       </w:hyperlink>
     </w:p>
-    <w:bookmarkEnd w:id="142"/>
-    <w:bookmarkStart w:id="144" w:name="ref-marian2017"/>
+    <w:bookmarkEnd w:id="140"/>
+    <w:bookmarkStart w:id="142" w:name="ref-marian2017"/>
     <w:p>
       <w:pPr>
         <w:pStyle w:val="Literaturverzeichnis"/>
@@ -4324,7 +4296,7 @@
       <w:r>
         <w:t xml:space="preserve"> </w:t>
       </w:r>
-      <w:hyperlink r:id="rId143">
+      <w:hyperlink r:id="rId141">
         <w:r>
           <w:rPr>
             <w:rStyle w:val="Hyperlink"/>
@@ -4333,8 +4305,8 @@
         </w:r>
       </w:hyperlink>
     </w:p>
-    <w:bookmarkEnd w:id="144"/>
-    <w:bookmarkStart w:id="146" w:name="ref-marslen-wilson1987"/>
+    <w:bookmarkEnd w:id="142"/>
+    <w:bookmarkStart w:id="144" w:name="ref-marslen-wilson1987"/>
     <w:p>
       <w:pPr>
         <w:pStyle w:val="Literaturverzeichnis"/>
@@ -4371,7 +4343,7 @@
       <w:r>
         <w:t xml:space="preserve"> </w:t>
       </w:r>
-      <w:hyperlink r:id="rId145">
+      <w:hyperlink r:id="rId143">
         <w:r>
           <w:rPr>
             <w:rStyle w:val="Hyperlink"/>
@@ -4380,8 +4352,8 @@
         </w:r>
       </w:hyperlink>
     </w:p>
-    <w:bookmarkEnd w:id="146"/>
-    <w:bookmarkStart w:id="148" w:name="ref-medelyan2009"/>
+    <w:bookmarkEnd w:id="144"/>
+    <w:bookmarkStart w:id="146" w:name="ref-medelyan2009"/>
     <w:p>
       <w:pPr>
         <w:pStyle w:val="Literaturverzeichnis"/>
@@ -4418,7 +4390,7 @@
       <w:r>
         <w:t xml:space="preserve"> </w:t>
       </w:r>
-      <w:hyperlink r:id="rId147">
+      <w:hyperlink r:id="rId145">
         <w:r>
           <w:rPr>
             <w:rStyle w:val="Hyperlink"/>
@@ -4427,8 +4399,8 @@
         </w:r>
       </w:hyperlink>
     </w:p>
-    <w:bookmarkEnd w:id="148"/>
-    <w:bookmarkStart w:id="150" w:name="ref-medhat2014"/>
+    <w:bookmarkEnd w:id="146"/>
+    <w:bookmarkStart w:id="148" w:name="ref-medhat2014"/>
     <w:p>
       <w:pPr>
         <w:pStyle w:val="Literaturverzeichnis"/>
@@ -4465,7 +4437,7 @@
       <w:r>
         <w:t xml:space="preserve"> </w:t>
       </w:r>
-      <w:hyperlink r:id="rId149">
+      <w:hyperlink r:id="rId147">
         <w:r>
           <w:rPr>
             <w:rStyle w:val="Hyperlink"/>
@@ -4474,8 +4446,8 @@
         </w:r>
       </w:hyperlink>
     </w:p>
-    <w:bookmarkEnd w:id="150"/>
-    <w:bookmarkStart w:id="152" w:name="ref-mesgari2015"/>
+    <w:bookmarkEnd w:id="148"/>
+    <w:bookmarkStart w:id="150" w:name="ref-mesgari2015"/>
     <w:p>
       <w:pPr>
         <w:pStyle w:val="Literaturverzeichnis"/>
@@ -4527,7 +4499,7 @@
       <w:r>
         <w:t xml:space="preserve"> </w:t>
       </w:r>
-      <w:hyperlink r:id="rId151">
+      <w:hyperlink r:id="rId149">
         <w:r>
           <w:rPr>
             <w:rStyle w:val="Hyperlink"/>
@@ -4536,8 +4508,8 @@
         </w:r>
       </w:hyperlink>
     </w:p>
-    <w:bookmarkEnd w:id="152"/>
-    <w:bookmarkStart w:id="153" w:name="ref-mikolov2013"/>
+    <w:bookmarkEnd w:id="150"/>
+    <w:bookmarkStart w:id="151" w:name="ref-mikolov2013"/>
     <w:p>
       <w:pPr>
         <w:pStyle w:val="Literaturverzeichnis"/>
@@ -4559,8 +4531,8 @@
         <w:t xml:space="preserve">. 31113119.</w:t>
       </w:r>
     </w:p>
-    <w:bookmarkEnd w:id="153"/>
-    <w:bookmarkStart w:id="155" w:name="ref-nakamura"/>
+    <w:bookmarkEnd w:id="151"/>
+    <w:bookmarkStart w:id="153" w:name="ref-nakamura"/>
     <w:p>
       <w:pPr>
         <w:pStyle w:val="Literaturverzeichnis"/>
@@ -4584,7 +4556,7 @@
       <w:r>
         <w:t xml:space="preserve"> </w:t>
       </w:r>
-      <w:hyperlink r:id="rId154">
+      <w:hyperlink r:id="rId152">
         <w:r>
           <w:rPr>
             <w:rStyle w:val="Hyperlink"/>
@@ -4593,14 +4565,14 @@
         </w:r>
       </w:hyperlink>
     </w:p>
-    <w:bookmarkEnd w:id="155"/>
-    <w:bookmarkStart w:id="157" w:name="ref-nekoto"/>
+    <w:bookmarkEnd w:id="153"/>
+    <w:bookmarkStart w:id="155" w:name="ref-nekoto"/>
     <w:p>
       <w:pPr>
         <w:pStyle w:val="Literaturverzeichnis"/>
       </w:pPr>
       <w:r>
-        <w:t xml:space="preserve">Nekoto, W., Marivate, V., Matsila, T., Fasubaa, T., Kolawole, T., Fagbohungbe, T., … Bashir, A. (n.d.).</w:t>
+        <w:t xml:space="preserve">Nekoto, W., Marivate, V., Matsila, T., Fasubaa, T., Kolawole, T., Fagbohungbe, T., Akinola, S. O., Muhammad, S. H., Kabongo, S., Osei, S., Freshia, S., Niyongabo, R. A., Macharm, R., Ogayo, P., Ahia, O., Meressa, M., Adeyemi, M., Mokgesi-Selinga, M., Okegbemi, L., … Bashir, A. (n.d.).</w:t>
       </w:r>
       <w:r>
         <w:t xml:space="preserve"> </w:t>
@@ -4618,7 +4590,7 @@
       <w:r>
         <w:t xml:space="preserve"> </w:t>
       </w:r>
-      <w:hyperlink r:id="rId156">
+      <w:hyperlink r:id="rId154">
         <w:r>
           <w:rPr>
             <w:rStyle w:val="Hyperlink"/>
@@ -4627,8 +4599,8 @@
         </w:r>
       </w:hyperlink>
     </w:p>
-    <w:bookmarkEnd w:id="157"/>
-    <w:bookmarkStart w:id="158" w:name="ref-ogden2013"/>
+    <w:bookmarkEnd w:id="155"/>
+    <w:bookmarkStart w:id="156" w:name="ref-ogden2013"/>
     <w:p>
       <w:pPr>
         <w:pStyle w:val="Literaturverzeichnis"/>
@@ -4650,8 +4622,8 @@
         <w:t xml:space="preserve">. Martino Fine Books.</w:t>
       </w:r>
     </w:p>
-    <w:bookmarkEnd w:id="158"/>
-    <w:bookmarkStart w:id="160" w:name="ref-vanparidon2021"/>
+    <w:bookmarkEnd w:id="156"/>
+    <w:bookmarkStart w:id="158" w:name="ref-vanparidon2021"/>
     <w:p>
       <w:pPr>
         <w:pStyle w:val="Literaturverzeichnis"/>
@@ -4688,7 +4660,7 @@
       <w:r>
         <w:t xml:space="preserve"> </w:t>
       </w:r>
-      <w:hyperlink r:id="rId159">
+      <w:hyperlink r:id="rId157">
         <w:r>
           <w:rPr>
             <w:rStyle w:val="Hyperlink"/>
@@ -4697,14 +4669,14 @@
         </w:r>
       </w:hyperlink>
     </w:p>
-    <w:bookmarkEnd w:id="160"/>
-    <w:bookmarkStart w:id="162" w:name="ref-pereira2018"/>
+    <w:bookmarkEnd w:id="158"/>
+    <w:bookmarkStart w:id="160" w:name="ref-pereira2018"/>
     <w:p>
       <w:pPr>
         <w:pStyle w:val="Literaturverzeichnis"/>
       </w:pPr>
       <w:r>
-        <w:t xml:space="preserve">Pereira, F., Lou, B., Pritchett, B., Ritter, S., Gershman, S. J., Kanwisher, N., … Fedorenko, E. (2018). Toward a universal decoder of linguistic meaning from brain activation.</w:t>
+        <w:t xml:space="preserve">Pereira, F., Lou, B., Pritchett, B., Ritter, S., Gershman, S. J., Kanwisher, N., Botvinick, M., &amp; Fedorenko, E. (2018). Toward a universal decoder of linguistic meaning from brain activation.</w:t>
       </w:r>
       <w:r>
         <w:t xml:space="preserve"> </w:t>
@@ -4735,7 +4707,7 @@
       <w:r>
         <w:t xml:space="preserve"> </w:t>
       </w:r>
-      <w:hyperlink r:id="rId161">
+      <w:hyperlink r:id="rId159">
         <w:r>
           <w:rPr>
             <w:rStyle w:val="Hyperlink"/>
@@ -4744,8 +4716,8 @@
         </w:r>
       </w:hyperlink>
     </w:p>
-    <w:bookmarkEnd w:id="162"/>
-    <w:bookmarkStart w:id="164" w:name="ref-pitler2008"/>
+    <w:bookmarkEnd w:id="160"/>
+    <w:bookmarkStart w:id="162" w:name="ref-pitler2008"/>
     <w:p>
       <w:pPr>
         <w:pStyle w:val="Literaturverzeichnis"/>
@@ -4764,12 +4736,12 @@
         <w:t xml:space="preserve">the Conference</w:t>
       </w:r>
       <w:r>
-        <w:t xml:space="preserve">. 186. Honolulu, Hawaii: Association for Computational Linguistics.</w:t>
-      </w:r>
-      <w:r>
-        <w:t xml:space="preserve"> </w:t>
-      </w:r>
-      <w:hyperlink r:id="rId163">
+        <w:t xml:space="preserve">. 186.</w:t>
+      </w:r>
+      <w:r>
+        <w:t xml:space="preserve"> </w:t>
+      </w:r>
+      <w:hyperlink r:id="rId161">
         <w:r>
           <w:rPr>
             <w:rStyle w:val="Hyperlink"/>
@@ -4778,8 +4750,8 @@
         </w:r>
       </w:hyperlink>
     </w:p>
-    <w:bookmarkEnd w:id="164"/>
-    <w:bookmarkStart w:id="166" w:name="ref-ray2007"/>
+    <w:bookmarkEnd w:id="162"/>
+    <w:bookmarkStart w:id="164" w:name="ref-ray2007"/>
     <w:p>
       <w:pPr>
         <w:pStyle w:val="Literaturverzeichnis"/>
@@ -4816,7 +4788,7 @@
       <w:r>
         <w:t xml:space="preserve"> </w:t>
       </w:r>
-      <w:hyperlink r:id="rId165">
+      <w:hyperlink r:id="rId163">
         <w:r>
           <w:rPr>
             <w:rStyle w:val="Hyperlink"/>
@@ -4825,8 +4797,8 @@
         </w:r>
       </w:hyperlink>
     </w:p>
-    <w:bookmarkEnd w:id="166"/>
-    <w:bookmarkStart w:id="168" w:name="ref-rehurek2010"/>
+    <w:bookmarkEnd w:id="164"/>
+    <w:bookmarkStart w:id="166" w:name="ref-rehurek2010"/>
     <w:p>
       <w:pPr>
         <w:pStyle w:val="Literaturverzeichnis"/>
@@ -4845,12 +4817,12 @@
         <w:t xml:space="preserve">Software Framework for Topic Modelling with Large Corpora</w:t>
       </w:r>
       <w:r>
-        <w:t xml:space="preserve">. University of Malta. Retrieved from</w:t>
-      </w:r>
-      <w:r>
-        <w:t xml:space="preserve"> </w:t>
-      </w:r>
-      <w:hyperlink r:id="rId167">
+        <w:t xml:space="preserve">. University of Malta.</w:t>
+      </w:r>
+      <w:r>
+        <w:t xml:space="preserve"> </w:t>
+      </w:r>
+      <w:hyperlink r:id="rId165">
         <w:r>
           <w:rPr>
             <w:rStyle w:val="Hyperlink"/>
@@ -4859,8 +4831,8 @@
         </w:r>
       </w:hyperlink>
     </w:p>
-    <w:bookmarkEnd w:id="168"/>
-    <w:bookmarkStart w:id="170" w:name="ref-sahlgren2006"/>
+    <w:bookmarkEnd w:id="166"/>
+    <w:bookmarkStart w:id="168" w:name="ref-sahlgren2006"/>
     <w:p>
       <w:pPr>
         <w:pStyle w:val="Literaturverzeichnis"/>
@@ -4879,12 +4851,12 @@
         <w:t xml:space="preserve">The Word-Space Model : Using distributional analysis to represent syntagmatic and paradigmatic relations between words in high-dimensional vector spaces</w:t>
       </w:r>
       <w:r>
-        <w:t xml:space="preserve">. Retrieved from</w:t>
-      </w:r>
-      <w:r>
-        <w:t xml:space="preserve"> </w:t>
-      </w:r>
-      <w:hyperlink r:id="rId169">
+        <w:t xml:space="preserve">.</w:t>
+      </w:r>
+      <w:r>
+        <w:t xml:space="preserve"> </w:t>
+      </w:r>
+      <w:hyperlink r:id="rId167">
         <w:r>
           <w:rPr>
             <w:rStyle w:val="Hyperlink"/>
@@ -4893,8 +4865,8 @@
         </w:r>
       </w:hyperlink>
     </w:p>
-    <w:bookmarkEnd w:id="170"/>
-    <w:bookmarkStart w:id="171" w:name="ref-sampson1980"/>
+    <w:bookmarkEnd w:id="168"/>
+    <w:bookmarkStart w:id="169" w:name="ref-sampson1980"/>
     <w:p>
       <w:pPr>
         <w:pStyle w:val="Literaturverzeichnis"/>
@@ -4913,11 +4885,11 @@
         <w:t xml:space="preserve">Schools of linguistics: Competition and evolution</w:t>
       </w:r>
       <w:r>
-        <w:t xml:space="preserve">. London: HarperCollins Publishers Ltd.</w:t>
-      </w:r>
-    </w:p>
-    <w:bookmarkEnd w:id="171"/>
-    <w:bookmarkStart w:id="173" w:name="ref-schütze1992"/>
+        <w:t xml:space="preserve">. HarperCollins Publishers Ltd.</w:t>
+      </w:r>
+    </w:p>
+    <w:bookmarkEnd w:id="169"/>
+    <w:bookmarkStart w:id="171" w:name="ref-schütze1992"/>
     <w:p>
       <w:pPr>
         <w:pStyle w:val="Literaturverzeichnis"/>
@@ -4949,12 +4921,12 @@
         <w:t xml:space="preserve">5</w:t>
       </w:r>
       <w:r>
-        <w:t xml:space="preserve">. Morgan-Kaufmann. Retrieved from</w:t>
-      </w:r>
-      <w:r>
-        <w:t xml:space="preserve"> </w:t>
-      </w:r>
-      <w:hyperlink r:id="rId172">
+        <w:t xml:space="preserve">.</w:t>
+      </w:r>
+      <w:r>
+        <w:t xml:space="preserve"> </w:t>
+      </w:r>
+      <w:hyperlink r:id="rId170">
         <w:r>
           <w:rPr>
             <w:rStyle w:val="Hyperlink"/>
@@ -4963,8 +4935,8 @@
         </w:r>
       </w:hyperlink>
     </w:p>
-    <w:bookmarkEnd w:id="173"/>
-    <w:bookmarkStart w:id="175" w:name="ref-schwanenflugel1991"/>
+    <w:bookmarkEnd w:id="171"/>
+    <w:bookmarkStart w:id="173" w:name="ref-schwanenflugel1991"/>
     <w:p>
       <w:pPr>
         <w:pStyle w:val="Literaturverzeichnis"/>
@@ -4983,12 +4955,15 @@
         <w:t xml:space="preserve">Chapter 2 Contextual Constraint and Lexical Processing</w:t>
       </w:r>
       <w:r>
-        <w:t xml:space="preserve">. Elsevier.</w:t>
-      </w:r>
-      <w:r>
-        <w:t xml:space="preserve"> </w:t>
-      </w:r>
-      <w:hyperlink r:id="rId174">
+        <w:t xml:space="preserve"> </w:t>
+      </w:r>
+      <w:r>
+        <w:t xml:space="preserve">(Vol. 77, pp. 23–45). Elsevier.</w:t>
+      </w:r>
+      <w:r>
+        <w:t xml:space="preserve"> </w:t>
+      </w:r>
+      <w:hyperlink r:id="rId172">
         <w:r>
           <w:rPr>
             <w:rStyle w:val="Hyperlink"/>
@@ -4997,8 +4972,8 @@
         </w:r>
       </w:hyperlink>
     </w:p>
-    <w:bookmarkEnd w:id="175"/>
-    <w:bookmarkStart w:id="177" w:name="ref-smolenska2021"/>
+    <w:bookmarkEnd w:id="173"/>
+    <w:bookmarkStart w:id="175" w:name="ref-smolenska2021"/>
     <w:p>
       <w:pPr>
         <w:pStyle w:val="Literaturverzeichnis"/>
@@ -5017,12 +4992,12 @@
         <w:t xml:space="preserve">Proceedings of the 15th International Workshop on Semantic Evaluation (SemEval-2021)</w:t>
       </w:r>
       <w:r>
-        <w:t xml:space="preserve">. 632–639. Online: Association for Computational Linguistics.</w:t>
-      </w:r>
-      <w:r>
-        <w:t xml:space="preserve"> </w:t>
-      </w:r>
-      <w:hyperlink r:id="rId176">
+        <w:t xml:space="preserve">. 632–639.</w:t>
+      </w:r>
+      <w:r>
+        <w:t xml:space="preserve"> </w:t>
+      </w:r>
+      <w:hyperlink r:id="rId174">
         <w:r>
           <w:rPr>
             <w:rStyle w:val="Hyperlink"/>
@@ -5031,8 +5006,8 @@
         </w:r>
       </w:hyperlink>
     </w:p>
-    <w:bookmarkEnd w:id="177"/>
-    <w:bookmarkStart w:id="179" w:name="ref-taler2010"/>
+    <w:bookmarkEnd w:id="175"/>
+    <w:bookmarkStart w:id="177" w:name="ref-taler2010"/>
     <w:p>
       <w:pPr>
         <w:pStyle w:val="Literaturverzeichnis"/>
@@ -5069,7 +5044,7 @@
       <w:r>
         <w:t xml:space="preserve"> </w:t>
       </w:r>
-      <w:hyperlink r:id="rId178">
+      <w:hyperlink r:id="rId176">
         <w:r>
           <w:rPr>
             <w:rStyle w:val="Hyperlink"/>
@@ -5078,8 +5053,8 @@
         </w:r>
       </w:hyperlink>
     </w:p>
-    <w:bookmarkEnd w:id="179"/>
-    <w:bookmarkStart w:id="181" w:name="ref-tausczik2010"/>
+    <w:bookmarkEnd w:id="177"/>
+    <w:bookmarkStart w:id="179" w:name="ref-tausczik2010"/>
     <w:p>
       <w:pPr>
         <w:pStyle w:val="Literaturverzeichnis"/>
@@ -5116,7 +5091,7 @@
       <w:r>
         <w:t xml:space="preserve"> </w:t>
       </w:r>
-      <w:hyperlink r:id="rId180">
+      <w:hyperlink r:id="rId178">
         <w:r>
           <w:rPr>
             <w:rStyle w:val="Hyperlink"/>
@@ -5125,8 +5100,8 @@
         </w:r>
       </w:hyperlink>
     </w:p>
-    <w:bookmarkEnd w:id="181"/>
-    <w:bookmarkStart w:id="183" w:name="ref-vania"/>
+    <w:bookmarkEnd w:id="179"/>
+    <w:bookmarkStart w:id="181" w:name="ref-vania"/>
     <w:p>
       <w:pPr>
         <w:pStyle w:val="Literaturverzeichnis"/>
@@ -5147,7 +5122,7 @@
       <w:r>
         <w:t xml:space="preserve"> </w:t>
       </w:r>
-      <w:hyperlink r:id="rId182">
+      <w:hyperlink r:id="rId180">
         <w:r>
           <w:rPr>
             <w:rStyle w:val="Hyperlink"/>
@@ -5156,8 +5131,8 @@
         </w:r>
       </w:hyperlink>
     </w:p>
-    <w:bookmarkEnd w:id="183"/>
-    <w:bookmarkStart w:id="185" w:name="ref-vitevitch2016"/>
+    <w:bookmarkEnd w:id="181"/>
+    <w:bookmarkStart w:id="183" w:name="ref-vitevitch2016"/>
     <w:p>
       <w:pPr>
         <w:pStyle w:val="Literaturverzeichnis"/>
@@ -5194,7 +5169,7 @@
       <w:r>
         <w:t xml:space="preserve"> </w:t>
       </w:r>
-      <w:hyperlink r:id="rId184">
+      <w:hyperlink r:id="rId182">
         <w:r>
           <w:rPr>
             <w:rStyle w:val="Hyperlink"/>
@@ -5203,14 +5178,14 @@
         </w:r>
       </w:hyperlink>
     </w:p>
-    <w:bookmarkEnd w:id="185"/>
-    <w:bookmarkStart w:id="187" w:name="ref-wang2020"/>
+    <w:bookmarkEnd w:id="183"/>
+    <w:bookmarkStart w:id="185" w:name="ref-wang2020"/>
     <w:p>
       <w:pPr>
         <w:pStyle w:val="Literaturverzeichnis"/>
       </w:pPr>
       <w:r>
-        <w:t xml:space="preserve">Wang, C., Nulty, P., &amp; Lillis, D. (2020, December 18).</w:t>
+        <w:t xml:space="preserve">Wang, C., Nulty, P., &amp; Lillis, D. (2020).</w:t>
       </w:r>
       <w:r>
         <w:t xml:space="preserve"> </w:t>
@@ -5228,7 +5203,7 @@
       <w:r>
         <w:t xml:space="preserve"> </w:t>
       </w:r>
-      <w:hyperlink r:id="rId186">
+      <w:hyperlink r:id="rId184">
         <w:r>
           <w:rPr>
             <w:rStyle w:val="Hyperlink"/>
@@ -5237,8 +5212,8 @@
         </w:r>
       </w:hyperlink>
     </w:p>
-    <w:bookmarkEnd w:id="187"/>
-    <w:bookmarkStart w:id="189" w:name="ref-warriner2013"/>
+    <w:bookmarkEnd w:id="185"/>
+    <w:bookmarkStart w:id="187" w:name="ref-warriner2013"/>
     <w:p>
       <w:pPr>
         <w:pStyle w:val="Literaturverzeichnis"/>
@@ -5275,7 +5250,7 @@
       <w:r>
         <w:t xml:space="preserve"> </w:t>
       </w:r>
-      <w:hyperlink r:id="rId188">
+      <w:hyperlink r:id="rId186">
         <w:r>
           <w:rPr>
             <w:rStyle w:val="Hyperlink"/>
@@ -5284,8 +5259,8 @@
         </w:r>
       </w:hyperlink>
     </w:p>
-    <w:bookmarkEnd w:id="189"/>
-    <w:bookmarkStart w:id="191" w:name="ref-wilks2006"/>
+    <w:bookmarkEnd w:id="187"/>
+    <w:bookmarkStart w:id="189" w:name="ref-wilks2006"/>
     <w:p>
       <w:pPr>
         <w:pStyle w:val="Literaturverzeichnis"/>
@@ -5307,12 +5282,12 @@
         <w:t xml:space="preserve"> </w:t>
       </w:r>
       <w:r>
-        <w:t xml:space="preserve">(K. Brown, Ed.). Oxford: Elsevier.</w:t>
-      </w:r>
-      <w:r>
-        <w:t xml:space="preserve"> </w:t>
-      </w:r>
-      <w:hyperlink r:id="rId190">
+        <w:t xml:space="preserve">(K. Brown, Ed.; pp. 761–769). Elsevier.</w:t>
+      </w:r>
+      <w:r>
+        <w:t xml:space="preserve"> </w:t>
+      </w:r>
+      <w:hyperlink r:id="rId188">
         <w:r>
           <w:rPr>
             <w:rStyle w:val="Hyperlink"/>
@@ -5321,8 +5296,8 @@
         </w:r>
       </w:hyperlink>
     </w:p>
-    <w:bookmarkEnd w:id="191"/>
-    <w:bookmarkStart w:id="193" w:name="ref-wilson1988"/>
+    <w:bookmarkEnd w:id="189"/>
+    <w:bookmarkStart w:id="191" w:name="ref-wilson1988"/>
     <w:p>
       <w:pPr>
         <w:pStyle w:val="Literaturverzeichnis"/>
@@ -5359,7 +5334,7 @@
       <w:r>
         <w:t xml:space="preserve"> </w:t>
       </w:r>
-      <w:hyperlink r:id="rId192">
+      <w:hyperlink r:id="rId190">
         <w:r>
           <w:rPr>
             <w:rStyle w:val="Hyperlink"/>
@@ -5368,8 +5343,8 @@
         </w:r>
       </w:hyperlink>
     </w:p>
-    <w:bookmarkEnd w:id="193"/>
-    <w:bookmarkStart w:id="195" w:name="ref-yeh2020"/>
+    <w:bookmarkEnd w:id="191"/>
+    <w:bookmarkStart w:id="193" w:name="ref-yeh2020"/>
     <w:p>
       <w:pPr>
         <w:pStyle w:val="Literaturverzeichnis"/>
@@ -5406,7 +5381,7 @@
       <w:r>
         <w:t xml:space="preserve"> </w:t>
       </w:r>
-      <w:hyperlink r:id="rId194">
+      <w:hyperlink r:id="rId192">
         <w:r>
           <w:rPr>
             <w:rStyle w:val="Hyperlink"/>
@@ -5415,29 +5390,29 @@
         </w:r>
       </w:hyperlink>
     </w:p>
+    <w:bookmarkEnd w:id="193"/>
+    <w:bookmarkEnd w:id="194"/>
     <w:bookmarkEnd w:id="195"/>
+    <w:bookmarkStart w:id="196" w:name="appendix-appendix"/>
+    <w:p>
+      <w:pPr>
+        <w:pStyle w:val="berschrift1"/>
+      </w:pPr>
+      <w:r>
+        <w:t xml:space="preserve">(APPENDIX) Appendix</w:t>
+      </w:r>
+    </w:p>
     <w:bookmarkEnd w:id="196"/>
-    <w:bookmarkEnd w:id="197"/>
-    <w:bookmarkStart w:id="198" w:name="appendix-appendix"/>
+    <w:bookmarkStart w:id="200" w:name="reproducibility"/>
     <w:p>
       <w:pPr>
         <w:pStyle w:val="berschrift1"/>
       </w:pPr>
       <w:r>
-        <w:t xml:space="preserve">(APPENDIX) Appendix</w:t>
-      </w:r>
-    </w:p>
-    <w:bookmarkEnd w:id="198"/>
-    <w:bookmarkStart w:id="204" w:name="reproducibility"/>
-    <w:p>
-      <w:pPr>
-        <w:pStyle w:val="berschrift1"/>
-      </w:pPr>
-      <w:r>
         <w:t xml:space="preserve">Reproducibility</w:t>
       </w:r>
     </w:p>
-    <w:bookmarkStart w:id="200" w:name="manuscript"/>
+    <w:bookmarkStart w:id="198" w:name="manuscript"/>
     <w:p>
       <w:pPr>
         <w:pStyle w:val="berschrift2"/>
@@ -5458,8 +5433,8 @@
       <w:pPr>
         <w:pStyle w:val="TableCaption"/>
       </w:pPr>
-      <w:bookmarkStart w:id="199" w:name="tab:unnamed-chunk-11"/>
-      <w:bookmarkEnd w:id="199"/>
+      <w:bookmarkStart w:id="197" w:name="tab:unnamed-chunk-11"/>
+      <w:bookmarkEnd w:id="197"/>
       <w:r>
         <w:t xml:space="preserve">Table 1</w:t>
       </w:r>
@@ -5981,38 +5956,510 @@
         <w:t xml:space="preserve"> </w:t>
       </w:r>
     </w:p>
+    <w:bookmarkEnd w:id="198"/>
+    <w:bookmarkStart w:id="199" w:name="reproducible-model-code"/>
+    <w:p>
+      <w:pPr>
+        <w:pStyle w:val="berschrift2"/>
+      </w:pPr>
+      <w:r>
+        <w:t xml:space="preserve">Reproducible Model Code</w:t>
+      </w:r>
+    </w:p>
+    <w:p>
+      <w:pPr>
+        <w:pStyle w:val="FirstParagraph"/>
+      </w:pPr>
+      <w:r>
+        <w:t xml:space="preserve">The computational models reported in this manuscript can be fully reproduced using the scripts and notebooks provided in the project repository under</w:t>
+      </w:r>
+      <w:r>
+        <w:t xml:space="preserve"> </w:t>
+      </w:r>
+      <w:r>
+        <w:rPr>
+          <w:rStyle w:val="VerbatimChar"/>
+        </w:rPr>
+        <w:t xml:space="preserve">code/python_scripts/</w:t>
+      </w:r>
+      <w:r>
+        <w:t xml:space="preserve">. The primary modeling workflow is implemented in an IPython notebook, which documents the end-to-end process—from data loading and preprocessing to model training, evaluation, and output generation.</w:t>
+      </w:r>
+    </w:p>
+    <w:p>
+      <w:pPr>
+        <w:pStyle w:val="Textkrper"/>
+      </w:pPr>
+      <w:r>
+        <w:t xml:space="preserve">To reproduce the models, users should create a compatible Python environment (see the provided requirements at the top of the notebook) and execute the notebook sequentially. The data and models created in this project are too large to share within GitHub, so we include a table below of how to obtain the word embeddings created in this project. The data downloads for Wikipedia and OpenSubtitles are provided within the python code.</w:t>
+      </w:r>
+    </w:p>
+    <w:bookmarkEnd w:id="199"/>
     <w:bookmarkEnd w:id="200"/>
-    <w:bookmarkStart w:id="201" w:name="reproducible-code"/>
-    <w:p>
-      <w:pPr>
-        <w:pStyle w:val="berschrift2"/>
-      </w:pPr>
-      <w:r>
-        <w:t xml:space="preserve">Reproducible Code</w:t>
+    <w:bookmarkStart w:id="201" w:name="shiny-app"/>
+    <w:p>
+      <w:pPr>
+        <w:pStyle w:val="berschrift1"/>
+      </w:pPr>
+      <w:r>
+        <w:t xml:space="preserve">Shiny App</w:t>
+      </w:r>
+    </w:p>
+    <w:p>
+      <w:pPr>
+        <w:pStyle w:val="FirstParagraph"/>
+      </w:pPr>
+      <w:r>
+        <w:t xml:space="preserve">COMING SOON</w:t>
       </w:r>
     </w:p>
     <w:bookmarkEnd w:id="201"/>
-    <w:bookmarkStart w:id="202" w:name="shiny-app"/>
-    <w:p>
-      <w:pPr>
-        <w:pStyle w:val="berschrift2"/>
-      </w:pPr>
-      <w:r>
-        <w:t xml:space="preserve">Shiny App</w:t>
-      </w:r>
-    </w:p>
-    <w:bookmarkEnd w:id="202"/>
     <w:bookmarkStart w:id="203" w:name="data"/>
     <w:p>
       <w:pPr>
-        <w:pStyle w:val="berschrift2"/>
+        <w:pStyle w:val="berschrift1"/>
       </w:pPr>
       <w:r>
         <w:t xml:space="preserve">Data</w:t>
       </w:r>
     </w:p>
+    <w:p>
+      <w:pPr>
+        <w:pStyle w:val="FirstParagraph"/>
+      </w:pPr>
+      <w:r>
+        <w:t xml:space="preserve">You can find the word by dimensions embeddings using the following DOIs.</w:t>
+      </w:r>
+    </w:p>
+    <w:p>
+      <w:pPr>
+        <w:pStyle w:val="Textkrper"/>
+      </w:pPr>
+      <w:r>
+        <w:t xml:space="preserve">WE ARE STILL WORKING ON THIS.</w:t>
+      </w:r>
+    </w:p>
+    <w:p>
+      <w:pPr>
+        <w:pStyle w:val="TableCaption"/>
+      </w:pPr>
+      <w:bookmarkStart w:id="202" w:name="tab:data-table"/>
+      <w:bookmarkEnd w:id="202"/>
+      <w:r>
+        <w:t xml:space="preserve">Table 2</w:t>
+      </w:r>
+      <w:r>
+        <w:br/>
+      </w:r>
+      <w:r>
+        <w:rPr>
+          <w:i/>
+          <w:iCs/>
+        </w:rPr>
+        <w:t xml:space="preserve">DOIs</w:t>
+      </w:r>
+      <w:r>
+        <w:rPr>
+          <w:i/>
+          <w:iCs/>
+        </w:rPr>
+        <w:t xml:space="preserve"> </w:t>
+      </w:r>
+      <w:r>
+        <w:rPr>
+          <w:i/>
+          <w:iCs/>
+        </w:rPr>
+        <w:t xml:space="preserve">for</w:t>
+      </w:r>
+      <w:r>
+        <w:rPr>
+          <w:i/>
+          <w:iCs/>
+        </w:rPr>
+        <w:t xml:space="preserve"> </w:t>
+      </w:r>
+      <w:r>
+        <w:rPr>
+          <w:i/>
+          <w:iCs/>
+        </w:rPr>
+        <w:t xml:space="preserve">Word</w:t>
+      </w:r>
+      <w:r>
+        <w:rPr>
+          <w:i/>
+          <w:iCs/>
+        </w:rPr>
+        <w:t xml:space="preserve"> </w:t>
+      </w:r>
+      <w:r>
+        <w:rPr>
+          <w:i/>
+          <w:iCs/>
+        </w:rPr>
+        <w:t xml:space="preserve">Embeddings</w:t>
+      </w:r>
+    </w:p>
+    <w:tbl>
+      <w:tblPr>
+        <w:tblStyle w:val="Table"/>
+        <w:tblW w:type="auto" w:w="0"/>
+        <w:tblLook w:firstRow="1" w:lastRow="0" w:firstColumn="0" w:lastColumn="0" w:noHBand="0" w:noVBand="0" w:val="0020"/>
+        <w:tblCaption w:val="Table 2 DOIs for Word Embeddings"/>
+      </w:tblPr>
+      <w:tblGrid>
+        <w:gridCol w:w="2640"/>
+        <w:gridCol w:w="2640"/>
+        <w:gridCol w:w="2640"/>
+      </w:tblGrid>
+      <w:tr>
+        <w:trPr>
+          <w:tblHeader w:val="on"/>
+        </w:trPr>
+        <w:tc>
+          <w:tcPr/>
+          <w:p>
+            <w:pPr>
+              <w:pStyle w:val="Compact"/>
+              <w:jc w:val="left"/>
+            </w:pPr>
+            <w:r>
+              <w:t xml:space="preserve">Language</w:t>
+            </w:r>
+          </w:p>
+        </w:tc>
+        <w:tc>
+          <w:tcPr/>
+          <w:p>
+            <w:pPr>
+              <w:pStyle w:val="Compact"/>
+              <w:jc w:val="left"/>
+            </w:pPr>
+            <w:r>
+              <w:t xml:space="preserve">Models</w:t>
+            </w:r>
+          </w:p>
+        </w:tc>
+        <w:tc>
+          <w:tcPr/>
+          <w:p>
+            <w:pPr>
+              <w:pStyle w:val="Compact"/>
+              <w:jc w:val="left"/>
+            </w:pPr>
+            <w:r>
+              <w:t xml:space="preserve">DOI</w:t>
+            </w:r>
+          </w:p>
+        </w:tc>
+      </w:tr>
+      <w:tr>
+        <w:tc>
+          <w:tcPr/>
+          <w:p>
+            <w:pPr>
+              <w:pStyle w:val="Compact"/>
+              <w:jc w:val="left"/>
+            </w:pPr>
+            <w:r>
+              <w:t xml:space="preserve">Afrikaans</w:t>
+            </w:r>
+          </w:p>
+        </w:tc>
+        <w:tc>
+          <w:tcPr/>
+          <w:p>
+            <w:pPr>
+              <w:pStyle w:val="Compact"/>
+              <w:jc w:val="left"/>
+            </w:pPr>
+            <w:r>
+              <w:t xml:space="preserve">50 (1-6), 100 (1-6), 200 (1-6), 300 (1-6), 600 (1-6)</w:t>
+            </w:r>
+          </w:p>
+        </w:tc>
+        <w:tc>
+          <w:tcPr/>
+          <w:p>
+            <w:pPr>
+              <w:pStyle w:val="Compact"/>
+              <w:jc w:val="left"/>
+            </w:pPr>
+            <w:r>
+              <w:t xml:space="preserve">10.5281/zenodo.17328169</w:t>
+            </w:r>
+          </w:p>
+        </w:tc>
+      </w:tr>
+      <w:tr>
+        <w:tc>
+          <w:tcPr/>
+          <w:p>
+            <w:pPr>
+              <w:pStyle w:val="Compact"/>
+              <w:jc w:val="left"/>
+            </w:pPr>
+            <w:r>
+              <w:t xml:space="preserve">Arabic</w:t>
+            </w:r>
+          </w:p>
+        </w:tc>
+        <w:tc>
+          <w:tcPr/>
+          <w:p>
+            <w:pPr>
+              <w:pStyle w:val="Compact"/>
+              <w:jc w:val="left"/>
+            </w:pPr>
+            <w:r>
+              <w:t xml:space="preserve">50 (1-6), 100 (1-6), 200 (1-6), 300 (1-4), 300_5_cbow</w:t>
+            </w:r>
+          </w:p>
+        </w:tc>
+        <w:tc>
+          <w:tcPr/>
+          <w:p>
+            <w:pPr>
+              <w:pStyle w:val="Compact"/>
+              <w:jc w:val="left"/>
+            </w:pPr>
+            <w:r>
+              <w:t xml:space="preserve">10.5281/zenodo.17334562</w:t>
+            </w:r>
+          </w:p>
+        </w:tc>
+      </w:tr>
+      <w:tr>
+        <w:tc>
+          <w:tcPr/>
+          <w:p>
+            <w:pPr>
+              <w:pStyle w:val="Compact"/>
+              <w:jc w:val="left"/>
+            </w:pPr>
+            <w:r>
+              <w:t xml:space="preserve">Arabic</w:t>
+            </w:r>
+          </w:p>
+        </w:tc>
+        <w:tc>
+          <w:tcPr/>
+          <w:p>
+            <w:pPr>
+              <w:pStyle w:val="Compact"/>
+              <w:jc w:val="left"/>
+            </w:pPr>
+            <w:r>
+              <w:t xml:space="preserve">300_5_sg, 300 (6), 500 (1-6)</w:t>
+            </w:r>
+          </w:p>
+        </w:tc>
+        <w:tc>
+          <w:tcPr/>
+          <w:p>
+            <w:pPr>
+              <w:pStyle w:val="Compact"/>
+              <w:jc w:val="left"/>
+            </w:pPr>
+            <w:r>
+              <w:t xml:space="preserve">10.5281/zenodo.17334562</w:t>
+            </w:r>
+          </w:p>
+        </w:tc>
+      </w:tr>
+      <w:tr>
+        <w:tc>
+          <w:tcPr/>
+          <w:p>
+            <w:pPr>
+              <w:pStyle w:val="Compact"/>
+              <w:jc w:val="left"/>
+            </w:pPr>
+            <w:r>
+              <w:t xml:space="preserve">Bosnian</w:t>
+            </w:r>
+          </w:p>
+        </w:tc>
+        <w:tc>
+          <w:tcPr/>
+          <w:p>
+            <w:pPr>
+              <w:pStyle w:val="Compact"/>
+              <w:jc w:val="left"/>
+            </w:pPr>
+            <w:r>
+              <w:t xml:space="preserve">50 (1-6), 100 (1-6), 200 (1-6), 300 (1-6), 600 (1-6)</w:t>
+            </w:r>
+          </w:p>
+        </w:tc>
+        <w:tc>
+          <w:tcPr/>
+          <w:p>
+            <w:pPr>
+              <w:pStyle w:val="Compact"/>
+              <w:jc w:val="left"/>
+            </w:pPr>
+            <w:r>
+              <w:t xml:space="preserve">10.5281/zenodo.17344027</w:t>
+            </w:r>
+          </w:p>
+        </w:tc>
+      </w:tr>
+      <w:tr>
+        <w:tc>
+          <w:tcPr/>
+          <w:p>
+            <w:pPr>
+              <w:pStyle w:val="Compact"/>
+              <w:jc w:val="left"/>
+            </w:pPr>
+            <w:r>
+              <w:t xml:space="preserve">Catalan</w:t>
+            </w:r>
+          </w:p>
+        </w:tc>
+        <w:tc>
+          <w:tcPr/>
+          <w:p>
+            <w:pPr>
+              <w:pStyle w:val="Compact"/>
+              <w:jc w:val="left"/>
+            </w:pPr>
+            <w:r>
+              <w:t xml:space="preserve">50 (1-6), 100 (1-6), 200 (1-6), 300 (1-6), 600 (1-6)</w:t>
+            </w:r>
+          </w:p>
+        </w:tc>
+        <w:tc>
+          <w:tcPr/>
+          <w:p>
+            <w:pPr>
+              <w:pStyle w:val="Compact"/>
+              <w:jc w:val="left"/>
+            </w:pPr>
+            <w:r>
+              <w:t xml:space="preserve">10.5281/zenodo.17352129</w:t>
+            </w:r>
+          </w:p>
+        </w:tc>
+      </w:tr>
+      <w:tr>
+        <w:tc>
+          <w:tcPr/>
+          <w:p>
+            <w:pPr>
+              <w:pStyle w:val="Compact"/>
+              <w:jc w:val="left"/>
+            </w:pPr>
+            <w:r>
+              <w:t xml:space="preserve">English</w:t>
+            </w:r>
+          </w:p>
+        </w:tc>
+        <w:tc>
+          <w:tcPr/>
+          <w:p>
+            <w:pPr>
+              <w:pStyle w:val="Compact"/>
+              <w:jc w:val="left"/>
+            </w:pPr>
+            <w:r>
+              <w:t xml:space="preserve">50 (1-6), 100 (1-4)</w:t>
+            </w:r>
+          </w:p>
+        </w:tc>
+        <w:tc>
+          <w:tcPr/>
+          <w:p>
+            <w:pPr>
+              <w:pStyle w:val="Compact"/>
+              <w:jc w:val="left"/>
+            </w:pPr>
+            <w:r>
+              <w:t xml:space="preserve">10.5281/zenodo.17361499</w:t>
+            </w:r>
+          </w:p>
+        </w:tc>
+      </w:tr>
+      <w:tr>
+        <w:tc>
+          <w:tcPr/>
+          <w:p>
+            <w:pPr>
+              <w:pStyle w:val="Compact"/>
+              <w:jc w:val="left"/>
+            </w:pPr>
+            <w:r>
+              <w:t xml:space="preserve">French</w:t>
+            </w:r>
+          </w:p>
+        </w:tc>
+        <w:tc>
+          <w:tcPr/>
+          <w:p>
+            <w:pPr>
+              <w:pStyle w:val="Compact"/>
+              <w:jc w:val="left"/>
+            </w:pPr>
+            <w:r>
+              <w:t xml:space="preserve">50 (1-6), 100 (1-6), 200 (1-6), 300 (1-6), 600 (1-6)</w:t>
+            </w:r>
+          </w:p>
+        </w:tc>
+        <w:tc>
+          <w:tcPr/>
+          <w:p>
+            <w:pPr>
+              <w:pStyle w:val="Compact"/>
+              <w:jc w:val="left"/>
+            </w:pPr>
+            <w:r>
+              <w:t xml:space="preserve">10.5281/zenodo.17337550</w:t>
+            </w:r>
+          </w:p>
+        </w:tc>
+      </w:tr>
+      <w:tr>
+        <w:tc>
+          <w:tcPr/>
+          <w:p>
+            <w:pPr>
+              <w:pStyle w:val="Compact"/>
+              <w:jc w:val="left"/>
+            </w:pPr>
+            <w:r>
+              <w:t xml:space="preserve">Galician</w:t>
+            </w:r>
+          </w:p>
+        </w:tc>
+        <w:tc>
+          <w:tcPr/>
+          <w:p>
+            <w:pPr>
+              <w:pStyle w:val="Compact"/>
+              <w:jc w:val="left"/>
+            </w:pPr>
+            <w:r>
+              <w:t xml:space="preserve">50 (1-6), 100 (1-6), 200 (1-6), 300 (1-6), 600 (1-6)</w:t>
+            </w:r>
+          </w:p>
+        </w:tc>
+        <w:tc>
+          <w:tcPr/>
+          <w:p>
+            <w:pPr>
+              <w:pStyle w:val="Compact"/>
+              <w:jc w:val="left"/>
+            </w:pPr>
+            <w:r>
+              <w:t xml:space="preserve">10.5281/zenodo.17343732</w:t>
+            </w:r>
+          </w:p>
+        </w:tc>
+      </w:tr>
+    </w:tbl>
     <w:bookmarkEnd w:id="203"/>
-    <w:bookmarkEnd w:id="204"/>
     <w:sectPr>
       <w:headerReference r:id="rId9" w:type="even"/>
       <w:headerReference r:id="rId11" w:type="default"/>

</xml_diff>